<commit_message>
Writing the report and updating the code
</commit_message>
<xml_diff>
--- a/Insights into LendingClub.docx
+++ b/Insights into LendingClub.docx
@@ -475,8 +475,6 @@
           <w:szCs w:val="24"/>
         </w:rPr>
       </w:pPr>
-      <w:proofErr w:type="spellStart"/>
-      <w:proofErr w:type="gramStart"/>
       <w:r>
         <w:rPr>
           <w:rFonts w:ascii="Calibri" w:hAnsi="Calibri" w:cs="Calibri"/>
@@ -486,8 +484,6 @@
         </w:rPr>
         <w:t>credit.policy</w:t>
       </w:r>
-      <w:proofErr w:type="spellEnd"/>
-      <w:proofErr w:type="gramEnd"/>
       <w:r>
         <w:rPr>
           <w:rFonts w:ascii="Calibri" w:hAnsi="Calibri" w:cs="Calibri"/>
@@ -591,9 +587,16 @@
           <w:sz w:val="24"/>
           <w:szCs w:val="24"/>
         </w:rPr>
-        <w:t>"</w:t>
-      </w:r>
-      <w:proofErr w:type="spellStart"/>
+        <w:t>"credit_card</w:t>
+      </w:r>
+      <w:r>
+        <w:rPr>
+          <w:rFonts w:ascii="Calibri" w:hAnsi="Calibri" w:cs="Calibri"/>
+          <w:sz w:val="24"/>
+          <w:szCs w:val="24"/>
+        </w:rPr>
+        <w:t>", "</w:t>
+      </w:r>
       <w:r>
         <w:rPr>
           <w:rFonts w:ascii="Calibri" w:hAnsi="Calibri" w:cs="Calibri"/>
@@ -602,9 +605,8 @@
           <w:sz w:val="24"/>
           <w:szCs w:val="24"/>
         </w:rPr>
-        <w:t>credit_card</w:t>
-      </w:r>
-      <w:proofErr w:type="spellEnd"/>
+        <w:t>debt_consolidation</w:t>
+      </w:r>
       <w:r>
         <w:rPr>
           <w:rFonts w:ascii="Calibri" w:hAnsi="Calibri" w:cs="Calibri"/>
@@ -613,7 +615,6 @@
         </w:rPr>
         <w:t>", "</w:t>
       </w:r>
-      <w:proofErr w:type="spellStart"/>
       <w:r>
         <w:rPr>
           <w:rFonts w:ascii="Calibri" w:hAnsi="Calibri" w:cs="Calibri"/>
@@ -622,9 +623,8 @@
           <w:sz w:val="24"/>
           <w:szCs w:val="24"/>
         </w:rPr>
-        <w:t>debt_consolidation</w:t>
-      </w:r>
-      <w:proofErr w:type="spellEnd"/>
+        <w:t>educational</w:t>
+      </w:r>
       <w:r>
         <w:rPr>
           <w:rFonts w:ascii="Calibri" w:hAnsi="Calibri" w:cs="Calibri"/>
@@ -641,7 +641,7 @@
           <w:sz w:val="24"/>
           <w:szCs w:val="24"/>
         </w:rPr>
-        <w:t>educational</w:t>
+        <w:t>major_purchase</w:t>
       </w:r>
       <w:r>
         <w:rPr>
@@ -651,7 +651,6 @@
         </w:rPr>
         <w:t>", "</w:t>
       </w:r>
-      <w:proofErr w:type="spellStart"/>
       <w:r>
         <w:rPr>
           <w:rFonts w:ascii="Calibri" w:hAnsi="Calibri" w:cs="Calibri"/>
@@ -660,18 +659,16 @@
           <w:sz w:val="24"/>
           <w:szCs w:val="24"/>
         </w:rPr>
-        <w:t>major_purchase</w:t>
-      </w:r>
-      <w:proofErr w:type="spellEnd"/>
-      <w:r>
-        <w:rPr>
-          <w:rFonts w:ascii="Calibri" w:hAnsi="Calibri" w:cs="Calibri"/>
-          <w:sz w:val="24"/>
-          <w:szCs w:val="24"/>
-        </w:rPr>
-        <w:t>", "</w:t>
-      </w:r>
-      <w:proofErr w:type="spellStart"/>
+        <w:t>small_business</w:t>
+      </w:r>
+      <w:r>
+        <w:rPr>
+          <w:rFonts w:ascii="Calibri" w:hAnsi="Calibri" w:cs="Calibri"/>
+          <w:sz w:val="24"/>
+          <w:szCs w:val="24"/>
+        </w:rPr>
+        <w:t>", and "</w:t>
+      </w:r>
       <w:r>
         <w:rPr>
           <w:rFonts w:ascii="Calibri" w:hAnsi="Calibri" w:cs="Calibri"/>
@@ -680,30 +677,8 @@
           <w:sz w:val="24"/>
           <w:szCs w:val="24"/>
         </w:rPr>
-        <w:t>small_business</w:t>
-      </w:r>
-      <w:proofErr w:type="spellEnd"/>
-      <w:r>
-        <w:rPr>
-          <w:rFonts w:ascii="Calibri" w:hAnsi="Calibri" w:cs="Calibri"/>
-          <w:sz w:val="24"/>
-          <w:szCs w:val="24"/>
-        </w:rPr>
-        <w:t>", and "</w:t>
-      </w:r>
-      <w:proofErr w:type="spellStart"/>
-      <w:r>
-        <w:rPr>
-          <w:rFonts w:ascii="Calibri" w:hAnsi="Calibri" w:cs="Calibri"/>
-          <w:i/>
-          <w:iCs/>
-          <w:sz w:val="24"/>
-          <w:szCs w:val="24"/>
-        </w:rPr>
         <w:t>all_other</w:t>
       </w:r>
-      <w:proofErr w:type="spellEnd"/>
-      <w:proofErr w:type="gramStart"/>
       <w:r>
         <w:rPr>
           <w:rFonts w:ascii="Calibri" w:hAnsi="Calibri" w:cs="Calibri"/>
@@ -720,7 +695,6 @@
         </w:rPr>
         <w:t>;</w:t>
       </w:r>
-      <w:proofErr w:type="gramEnd"/>
     </w:p>
     <w:p>
       <w:pPr>
@@ -735,8 +709,6 @@
           <w:szCs w:val="24"/>
         </w:rPr>
       </w:pPr>
-      <w:proofErr w:type="spellStart"/>
-      <w:proofErr w:type="gramStart"/>
       <w:r>
         <w:rPr>
           <w:rFonts w:ascii="Calibri" w:hAnsi="Calibri" w:cs="Calibri"/>
@@ -744,19 +716,8 @@
           <w:szCs w:val="24"/>
           <w:u w:val="single"/>
         </w:rPr>
-        <w:t>not.fully</w:t>
-      </w:r>
-      <w:proofErr w:type="gramEnd"/>
-      <w:r>
-        <w:rPr>
-          <w:rFonts w:ascii="Calibri" w:hAnsi="Calibri" w:cs="Calibri"/>
-          <w:sz w:val="24"/>
-          <w:szCs w:val="24"/>
-          <w:u w:val="single"/>
-        </w:rPr>
-        <w:t>.paid</w:t>
-      </w:r>
-      <w:proofErr w:type="spellEnd"/>
+        <w:t>not.fully.paid</w:t>
+      </w:r>
       <w:r>
         <w:rPr>
           <w:rFonts w:ascii="Calibri" w:hAnsi="Calibri" w:cs="Calibri"/>
@@ -800,8 +761,6 @@
           <w:szCs w:val="24"/>
         </w:rPr>
       </w:pPr>
-      <w:proofErr w:type="spellStart"/>
-      <w:proofErr w:type="gramStart"/>
       <w:r>
         <w:rPr>
           <w:rFonts w:ascii="Calibri" w:hAnsi="Calibri" w:cs="Calibri"/>
@@ -811,8 +770,6 @@
         </w:rPr>
         <w:t>int.rate</w:t>
       </w:r>
-      <w:proofErr w:type="spellEnd"/>
-      <w:proofErr w:type="gramEnd"/>
       <w:r>
         <w:rPr>
           <w:rFonts w:ascii="Calibri" w:hAnsi="Calibri" w:cs="Calibri"/>
@@ -884,18 +841,8 @@
           <w:sz w:val="24"/>
           <w:szCs w:val="24"/>
         </w:rPr>
-        <w:t xml:space="preserve">: the natural log of the borrower self-reported annual </w:t>
-      </w:r>
-      <w:proofErr w:type="gramStart"/>
-      <w:r>
-        <w:rPr>
-          <w:rFonts w:ascii="Calibri" w:hAnsi="Calibri" w:cs="Calibri"/>
-          <w:sz w:val="24"/>
-          <w:szCs w:val="24"/>
-        </w:rPr>
-        <w:t>income;</w:t>
-      </w:r>
-      <w:proofErr w:type="gramEnd"/>
+        <w:t>: the natural log of the borrower self-reported annual income;</w:t>
+      </w:r>
     </w:p>
     <w:p>
       <w:pPr>
@@ -910,7 +857,6 @@
           <w:szCs w:val="24"/>
         </w:rPr>
       </w:pPr>
-      <w:proofErr w:type="spellStart"/>
       <w:r>
         <w:rPr>
           <w:rFonts w:ascii="Calibri" w:hAnsi="Calibri" w:cs="Calibri"/>
@@ -920,7 +866,6 @@
         </w:rPr>
         <w:t>installment</w:t>
       </w:r>
-      <w:proofErr w:type="spellEnd"/>
       <w:r>
         <w:rPr>
           <w:rFonts w:ascii="Calibri" w:hAnsi="Calibri" w:cs="Calibri"/>
@@ -943,34 +888,7 @@
           <w:sz w:val="24"/>
           <w:szCs w:val="24"/>
         </w:rPr>
-        <w:t xml:space="preserve">he monthly </w:t>
-      </w:r>
-      <w:proofErr w:type="spellStart"/>
-      <w:r>
-        <w:rPr>
-          <w:rFonts w:ascii="Calibri" w:hAnsi="Calibri" w:cs="Calibri"/>
-          <w:sz w:val="24"/>
-          <w:szCs w:val="24"/>
-        </w:rPr>
-        <w:t>installments</w:t>
-      </w:r>
-      <w:proofErr w:type="spellEnd"/>
-      <w:r>
-        <w:rPr>
-          <w:rFonts w:ascii="Calibri" w:hAnsi="Calibri" w:cs="Calibri"/>
-          <w:sz w:val="24"/>
-          <w:szCs w:val="24"/>
-        </w:rPr>
-        <w:t xml:space="preserve"> owed by the borrower if the loan is </w:t>
-      </w:r>
-      <w:proofErr w:type="gramStart"/>
-      <w:r>
-        <w:rPr>
-          <w:rFonts w:ascii="Calibri" w:hAnsi="Calibri" w:cs="Calibri"/>
-          <w:sz w:val="24"/>
-          <w:szCs w:val="24"/>
-        </w:rPr>
-        <w:t>funded</w:t>
+        <w:t>he monthly installments owed by the borrower if the loan is funded</w:t>
       </w:r>
       <w:r>
         <w:rPr>
@@ -980,7 +898,6 @@
         </w:rPr>
         <w:t>;</w:t>
       </w:r>
-      <w:proofErr w:type="gramEnd"/>
     </w:p>
     <w:p>
       <w:pPr>
@@ -995,7 +912,6 @@
           <w:szCs w:val="24"/>
         </w:rPr>
       </w:pPr>
-      <w:proofErr w:type="spellStart"/>
       <w:r>
         <w:rPr>
           <w:rFonts w:ascii="Calibri" w:hAnsi="Calibri" w:cs="Calibri"/>
@@ -1005,7 +921,6 @@
         </w:rPr>
         <w:t>dti</w:t>
       </w:r>
-      <w:proofErr w:type="spellEnd"/>
       <w:r>
         <w:rPr>
           <w:rFonts w:ascii="Calibri" w:hAnsi="Calibri" w:cs="Calibri"/>
@@ -1028,16 +943,7 @@
           <w:sz w:val="24"/>
           <w:szCs w:val="24"/>
         </w:rPr>
-        <w:t xml:space="preserve">he debt-to-income ratio of the borrower, calculated as the amount of debt divided by annual </w:t>
-      </w:r>
-      <w:proofErr w:type="gramStart"/>
-      <w:r>
-        <w:rPr>
-          <w:rFonts w:ascii="Calibri" w:hAnsi="Calibri" w:cs="Calibri"/>
-          <w:sz w:val="24"/>
-          <w:szCs w:val="24"/>
-        </w:rPr>
-        <w:t>income</w:t>
+        <w:t>he debt-to-income ratio of the borrower, calculated as the amount of debt divided by annual income</w:t>
       </w:r>
       <w:r>
         <w:rPr>
@@ -1047,7 +953,6 @@
         </w:rPr>
         <w:t>;</w:t>
       </w:r>
-      <w:proofErr w:type="gramEnd"/>
     </w:p>
     <w:p>
       <w:pPr>
@@ -1093,16 +998,7 @@
           <w:sz w:val="24"/>
           <w:szCs w:val="24"/>
         </w:rPr>
-        <w:t xml:space="preserve">he FICO credit score of the </w:t>
-      </w:r>
-      <w:proofErr w:type="gramStart"/>
-      <w:r>
-        <w:rPr>
-          <w:rFonts w:ascii="Calibri" w:hAnsi="Calibri" w:cs="Calibri"/>
-          <w:sz w:val="24"/>
-          <w:szCs w:val="24"/>
-        </w:rPr>
-        <w:t>borrower</w:t>
+        <w:t>he FICO credit score of the borrower</w:t>
       </w:r>
       <w:r>
         <w:rPr>
@@ -1112,7 +1008,6 @@
         </w:rPr>
         <w:t>;</w:t>
       </w:r>
-      <w:proofErr w:type="gramEnd"/>
     </w:p>
     <w:p>
       <w:pPr>
@@ -1127,8 +1022,6 @@
           <w:szCs w:val="24"/>
         </w:rPr>
       </w:pPr>
-      <w:proofErr w:type="spellStart"/>
-      <w:proofErr w:type="gramStart"/>
       <w:r>
         <w:rPr>
           <w:rFonts w:ascii="Calibri" w:hAnsi="Calibri" w:cs="Calibri"/>
@@ -1138,8 +1031,6 @@
         </w:rPr>
         <w:t>days.with.cr.line</w:t>
       </w:r>
-      <w:proofErr w:type="spellEnd"/>
-      <w:proofErr w:type="gramEnd"/>
       <w:r>
         <w:rPr>
           <w:rFonts w:ascii="Calibri" w:hAnsi="Calibri" w:cs="Calibri"/>
@@ -1186,7 +1077,6 @@
           <w:szCs w:val="24"/>
         </w:rPr>
       </w:pPr>
-      <w:proofErr w:type="spellStart"/>
       <w:r>
         <w:rPr>
           <w:rFonts w:ascii="Calibri" w:hAnsi="Calibri" w:cs="Calibri"/>
@@ -1197,7 +1087,6 @@
         <w:lastRenderedPageBreak/>
         <w:t>revol.bal</w:t>
       </w:r>
-      <w:proofErr w:type="spellEnd"/>
       <w:r>
         <w:rPr>
           <w:rFonts w:ascii="Calibri" w:hAnsi="Calibri" w:cs="Calibri"/>
@@ -1220,16 +1109,7 @@
           <w:sz w:val="24"/>
           <w:szCs w:val="24"/>
         </w:rPr>
-        <w:t xml:space="preserve">he borrower's revolving balance, i.e., the amount unpaid at the end of the credit card billing </w:t>
-      </w:r>
-      <w:proofErr w:type="gramStart"/>
-      <w:r>
-        <w:rPr>
-          <w:rFonts w:ascii="Calibri" w:hAnsi="Calibri" w:cs="Calibri"/>
-          <w:sz w:val="24"/>
-          <w:szCs w:val="24"/>
-        </w:rPr>
-        <w:t>cycle</w:t>
+        <w:t>he borrower's revolving balance, i.e., the amount unpaid at the end of the credit card billing cycle</w:t>
       </w:r>
       <w:r>
         <w:rPr>
@@ -1239,7 +1119,6 @@
         </w:rPr>
         <w:t>;</w:t>
       </w:r>
-      <w:proofErr w:type="gramEnd"/>
     </w:p>
     <w:p>
       <w:pPr>
@@ -1254,8 +1133,6 @@
           <w:szCs w:val="24"/>
         </w:rPr>
       </w:pPr>
-      <w:proofErr w:type="spellStart"/>
-      <w:proofErr w:type="gramStart"/>
       <w:r>
         <w:rPr>
           <w:rFonts w:ascii="Calibri" w:hAnsi="Calibri" w:cs="Calibri"/>
@@ -1265,8 +1142,6 @@
         </w:rPr>
         <w:t>revol.util</w:t>
       </w:r>
-      <w:proofErr w:type="spellEnd"/>
-      <w:proofErr w:type="gramEnd"/>
       <w:r>
         <w:rPr>
           <w:rFonts w:ascii="Calibri" w:hAnsi="Calibri" w:cs="Calibri"/>
@@ -1315,18 +1190,8 @@
           <w:sz w:val="24"/>
           <w:szCs w:val="24"/>
         </w:rPr>
-        <w:t xml:space="preserve"> </w:t>
-      </w:r>
-      <w:proofErr w:type="gramStart"/>
-      <w:r>
-        <w:rPr>
-          <w:rFonts w:ascii="Calibri" w:hAnsi="Calibri" w:cs="Calibri"/>
-          <w:sz w:val="24"/>
-          <w:szCs w:val="24"/>
-        </w:rPr>
-        <w:t>risk;</w:t>
-      </w:r>
-      <w:proofErr w:type="gramEnd"/>
+        <w:t xml:space="preserve"> risk;</w:t>
+      </w:r>
     </w:p>
     <w:p>
       <w:pPr>
@@ -1341,7 +1206,6 @@
           <w:szCs w:val="24"/>
         </w:rPr>
       </w:pPr>
-      <w:proofErr w:type="gramStart"/>
       <w:r>
         <w:rPr>
           <w:rFonts w:ascii="Calibri" w:hAnsi="Calibri" w:cs="Calibri"/>
@@ -1358,17 +1222,7 @@
           <w:szCs w:val="24"/>
           <w:u w:val="single"/>
         </w:rPr>
-        <w:t>inq.last</w:t>
-      </w:r>
-      <w:proofErr w:type="gramEnd"/>
-      <w:r>
-        <w:rPr>
-          <w:rFonts w:ascii="Calibri" w:hAnsi="Calibri" w:cs="Calibri"/>
-          <w:sz w:val="24"/>
-          <w:szCs w:val="24"/>
-          <w:u w:val="single"/>
-        </w:rPr>
-        <w:t>.6mths</w:t>
+        <w:t>inq.last.6mths</w:t>
       </w:r>
       <w:r>
         <w:rPr>
@@ -1423,16 +1277,7 @@
           <w:sz w:val="24"/>
           <w:szCs w:val="24"/>
         </w:rPr>
-        <w:t xml:space="preserve">: The number of times the borrower has been 30+ days past due on a payment in the past 2 </w:t>
-      </w:r>
-      <w:proofErr w:type="gramStart"/>
-      <w:r>
-        <w:rPr>
-          <w:rFonts w:ascii="Calibri" w:hAnsi="Calibri" w:cs="Calibri"/>
-          <w:sz w:val="24"/>
-          <w:szCs w:val="24"/>
-        </w:rPr>
-        <w:t>years</w:t>
+        <w:t>: The number of times the borrower has been 30+ days past due on a payment in the past 2 years</w:t>
       </w:r>
       <w:r>
         <w:rPr>
@@ -1442,7 +1287,6 @@
         </w:rPr>
         <w:t>;</w:t>
       </w:r>
-      <w:proofErr w:type="gramEnd"/>
     </w:p>
     <w:p>
       <w:pPr>
@@ -1457,7 +1301,6 @@
           <w:szCs w:val="24"/>
         </w:rPr>
       </w:pPr>
-      <w:proofErr w:type="spellStart"/>
       <w:r>
         <w:rPr>
           <w:rFonts w:ascii="Calibri" w:hAnsi="Calibri" w:cs="Calibri"/>
@@ -1467,7 +1310,6 @@
         </w:rPr>
         <w:t>pub.rec</w:t>
       </w:r>
-      <w:proofErr w:type="spellEnd"/>
       <w:r>
         <w:rPr>
           <w:rFonts w:ascii="Calibri" w:hAnsi="Calibri" w:cs="Calibri"/>
@@ -1644,16 +1486,7 @@
           <w:sz w:val="24"/>
           <w:szCs w:val="24"/>
         </w:rPr>
-        <w:t>: exponential of the natural logarithm of the annual income (log.annual.inc</w:t>
-      </w:r>
-      <w:proofErr w:type="gramStart"/>
-      <w:r>
-        <w:rPr>
-          <w:rFonts w:ascii="Calibri" w:hAnsi="Calibri" w:cs="Calibri"/>
-          <w:sz w:val="24"/>
-          <w:szCs w:val="24"/>
-        </w:rPr>
-        <w:t>)</w:t>
+        <w:t>: exponential of the natural logarithm of the annual income (log.annual.inc)</w:t>
       </w:r>
       <w:r>
         <w:rPr>
@@ -1663,7 +1496,6 @@
         </w:rPr>
         <w:t>;</w:t>
       </w:r>
-      <w:proofErr w:type="gramEnd"/>
     </w:p>
     <w:p>
       <w:pPr>
@@ -1693,28 +1525,8 @@
           <w:sz w:val="24"/>
           <w:szCs w:val="24"/>
         </w:rPr>
-        <w:t>: product of the annual income (annual.inc) and the debt-to-income ratio (</w:t>
-      </w:r>
-      <w:proofErr w:type="spellStart"/>
-      <w:r>
-        <w:rPr>
-          <w:rFonts w:ascii="Calibri" w:hAnsi="Calibri" w:cs="Calibri"/>
-          <w:sz w:val="24"/>
-          <w:szCs w:val="24"/>
-        </w:rPr>
-        <w:t>dti</w:t>
-      </w:r>
-      <w:proofErr w:type="spellEnd"/>
-      <w:proofErr w:type="gramStart"/>
-      <w:r>
-        <w:rPr>
-          <w:rFonts w:ascii="Calibri" w:hAnsi="Calibri" w:cs="Calibri"/>
-          <w:sz w:val="24"/>
-          <w:szCs w:val="24"/>
-        </w:rPr>
-        <w:t>);</w:t>
-      </w:r>
-      <w:proofErr w:type="gramEnd"/>
+        <w:t>: product of the annual income (annual.inc) and the debt-to-income ratio (dti);</w:t>
+      </w:r>
     </w:p>
     <w:p>
       <w:pPr>
@@ -1729,7 +1541,6 @@
           <w:szCs w:val="24"/>
         </w:rPr>
       </w:pPr>
-      <w:proofErr w:type="spellStart"/>
       <w:r>
         <w:rPr>
           <w:rFonts w:ascii="Calibri" w:hAnsi="Calibri" w:cs="Calibri"/>
@@ -1739,7 +1550,6 @@
         </w:rPr>
         <w:t>total_interests</w:t>
       </w:r>
-      <w:proofErr w:type="spellEnd"/>
       <w:r>
         <w:rPr>
           <w:rFonts w:ascii="Calibri" w:hAnsi="Calibri" w:cs="Calibri"/>
@@ -1754,50 +1564,15 @@
           <w:sz w:val="24"/>
           <w:szCs w:val="24"/>
         </w:rPr>
-        <w:t>product of the debt and the interest rate.</w:t>
-      </w:r>
-    </w:p>
-    <w:p>
-      <w:pPr>
-        <w:rPr>
-          <w:rFonts w:ascii="Calibri" w:hAnsi="Calibri" w:cs="Calibri"/>
-          <w:sz w:val="24"/>
-          <w:szCs w:val="24"/>
-        </w:rPr>
-      </w:pPr>
-    </w:p>
-    <w:p>
-      <w:pPr>
-        <w:rPr>
-          <w:rFonts w:ascii="Calibri" w:hAnsi="Calibri" w:cs="Calibri"/>
-          <w:sz w:val="32"/>
-          <w:szCs w:val="32"/>
-        </w:rPr>
-      </w:pPr>
-      <w:r>
-        <w:rPr>
-          <w:rFonts w:ascii="Calibri" w:hAnsi="Calibri" w:cs="Calibri"/>
-          <w:sz w:val="32"/>
-          <w:szCs w:val="32"/>
-        </w:rPr>
-        <w:t>3. Ask Fase</w:t>
-      </w:r>
-    </w:p>
-    <w:p>
-      <w:pPr>
-        <w:rPr>
-          <w:rFonts w:ascii="Calibri" w:hAnsi="Calibri" w:cs="Calibri"/>
-          <w:sz w:val="24"/>
-          <w:szCs w:val="24"/>
-        </w:rPr>
-      </w:pPr>
-      <w:r>
-        <w:rPr>
-          <w:rFonts w:ascii="Calibri" w:hAnsi="Calibri" w:cs="Calibri"/>
-          <w:sz w:val="24"/>
-          <w:szCs w:val="24"/>
-        </w:rPr>
-        <w:t>The main goal of this analysis is to answer the following questions:</w:t>
+        <w:t>product of the debt and the interest rate</w:t>
+      </w:r>
+      <w:r>
+        <w:rPr>
+          <w:rFonts w:ascii="Calibri" w:hAnsi="Calibri" w:cs="Calibri"/>
+          <w:sz w:val="24"/>
+          <w:szCs w:val="24"/>
+        </w:rPr>
+        <w:t>;</w:t>
       </w:r>
     </w:p>
     <w:p>
@@ -1818,91 +1593,36 @@
           <w:rFonts w:ascii="Calibri" w:hAnsi="Calibri" w:cs="Calibri"/>
           <w:sz w:val="24"/>
           <w:szCs w:val="24"/>
-        </w:rPr>
-        <w:t>Is there a significant difference between clients that respect company’s credit policy?</w:t>
-      </w:r>
-    </w:p>
-    <w:p>
-      <w:pPr>
-        <w:pStyle w:val="Paragrafoelenco"/>
-        <w:numPr>
-          <w:ilvl w:val="0"/>
-          <w:numId w:val="9"/>
-        </w:numPr>
-        <w:rPr>
-          <w:rFonts w:ascii="Calibri" w:hAnsi="Calibri" w:cs="Calibri"/>
-          <w:sz w:val="24"/>
-          <w:szCs w:val="24"/>
-        </w:rPr>
-      </w:pPr>
-      <w:r>
-        <w:rPr>
-          <w:rFonts w:ascii="Calibri" w:hAnsi="Calibri" w:cs="Calibri"/>
-          <w:sz w:val="24"/>
-          <w:szCs w:val="24"/>
-        </w:rPr>
-        <w:t>Can borrowers be grouped (clustered) based on the available data before investors decide to lend them money? Are these clusters meaningful, and what are the significant</w:t>
-      </w:r>
-      <w:r>
-        <w:rPr>
-          <w:rFonts w:ascii="Calibri" w:hAnsi="Calibri" w:cs="Calibri"/>
-          <w:sz w:val="24"/>
-          <w:szCs w:val="24"/>
-        </w:rPr>
-        <w:t xml:space="preserve"> </w:t>
-      </w:r>
-      <w:r>
-        <w:rPr>
-          <w:rFonts w:ascii="Calibri" w:hAnsi="Calibri" w:cs="Calibri"/>
-          <w:sz w:val="24"/>
-          <w:szCs w:val="24"/>
-        </w:rPr>
-        <w:t>differences between them?</w:t>
-      </w:r>
-    </w:p>
-    <w:p>
-      <w:pPr>
-        <w:pStyle w:val="Paragrafoelenco"/>
-        <w:numPr>
-          <w:ilvl w:val="0"/>
-          <w:numId w:val="9"/>
-        </w:numPr>
-        <w:rPr>
-          <w:rFonts w:ascii="Calibri" w:hAnsi="Calibri" w:cs="Calibri"/>
-          <w:sz w:val="24"/>
-          <w:szCs w:val="24"/>
-        </w:rPr>
-      </w:pPr>
-      <w:r>
-        <w:rPr>
-          <w:rFonts w:ascii="Calibri" w:hAnsi="Calibri" w:cs="Calibri"/>
-          <w:sz w:val="24"/>
-          <w:szCs w:val="24"/>
-        </w:rPr>
-        <w:t>What variables influence the company's decision on whether clients meet the company's credit policy or not?</w:t>
-      </w:r>
-    </w:p>
-    <w:p>
-      <w:pPr>
-        <w:pStyle w:val="Paragrafoelenco"/>
-        <w:numPr>
-          <w:ilvl w:val="0"/>
-          <w:numId w:val="9"/>
-        </w:numPr>
+          <w:u w:val="single"/>
+        </w:rPr>
+        <w:t>iti</w:t>
+      </w:r>
+      <w:r>
+        <w:rPr>
+          <w:rFonts w:ascii="Calibri" w:hAnsi="Calibri" w:cs="Calibri"/>
+          <w:sz w:val="24"/>
+          <w:szCs w:val="24"/>
+        </w:rPr>
+        <w:t xml:space="preserve">: installment to monthly income ratio. </w:t>
+      </w:r>
+    </w:p>
+    <w:p>
+      <w:pPr>
+        <w:rPr>
+          <w:rFonts w:ascii="Calibri" w:hAnsi="Calibri" w:cs="Calibri"/>
+          <w:sz w:val="24"/>
+          <w:szCs w:val="24"/>
+        </w:rPr>
+      </w:pPr>
+    </w:p>
+    <w:p>
+      <w:pPr>
         <w:rPr>
           <w:rFonts w:ascii="Calibri" w:hAnsi="Calibri" w:cs="Calibri"/>
           <w:sz w:val="32"/>
           <w:szCs w:val="32"/>
         </w:rPr>
       </w:pPr>
-      <w:r>
-        <w:rPr>
-          <w:rFonts w:ascii="Calibri" w:hAnsi="Calibri" w:cs="Calibri"/>
-          <w:sz w:val="24"/>
-          <w:szCs w:val="24"/>
-        </w:rPr>
-        <w:t>Which variables impact the decision on interest rates?</w:t>
-      </w:r>
     </w:p>
     <w:p>
       <w:pPr>
@@ -1912,22 +1632,21 @@
           <w:szCs w:val="32"/>
         </w:rPr>
       </w:pPr>
-    </w:p>
-    <w:p>
-      <w:pPr>
+      <w:r>
         <w:rPr>
           <w:rFonts w:ascii="Calibri" w:hAnsi="Calibri" w:cs="Calibri"/>
           <w:sz w:val="32"/>
           <w:szCs w:val="32"/>
         </w:rPr>
-      </w:pPr>
+        <w:t>3</w:t>
+      </w:r>
       <w:r>
         <w:rPr>
           <w:rFonts w:ascii="Calibri" w:hAnsi="Calibri" w:cs="Calibri"/>
           <w:sz w:val="32"/>
           <w:szCs w:val="32"/>
         </w:rPr>
-        <w:t>4. Data Visualization</w:t>
+        <w:t>. Data Visualization</w:t>
       </w:r>
     </w:p>
     <w:p>
@@ -2223,25 +1942,7 @@
           <w:sz w:val="24"/>
           <w:szCs w:val="24"/>
         </w:rPr>
-        <w:t xml:space="preserve">Most of the users ask for a loan for debit consolidation, followed by credit card payments, home renovations, small business funding, major purchases, educational </w:t>
-      </w:r>
-      <w:proofErr w:type="gramStart"/>
-      <w:r>
-        <w:rPr>
-          <w:rFonts w:ascii="Calibri" w:hAnsi="Calibri" w:cs="Calibri"/>
-          <w:sz w:val="24"/>
-          <w:szCs w:val="24"/>
-        </w:rPr>
-        <w:t>purposes</w:t>
-      </w:r>
-      <w:proofErr w:type="gramEnd"/>
-      <w:r>
-        <w:rPr>
-          <w:rFonts w:ascii="Calibri" w:hAnsi="Calibri" w:cs="Calibri"/>
-          <w:sz w:val="24"/>
-          <w:szCs w:val="24"/>
-        </w:rPr>
-        <w:t xml:space="preserve"> and others. </w:t>
+        <w:t xml:space="preserve">Most of the users ask for a loan for debit consolidation, followed by credit card payments, home renovations, small business funding, major purchases, educational purposes and others. </w:t>
       </w:r>
     </w:p>
     <w:p>
@@ -4528,7 +4229,16 @@
           <w:sz w:val="32"/>
           <w:szCs w:val="32"/>
         </w:rPr>
-        <w:t xml:space="preserve">5. Insights from the data </w:t>
+        <w:t>4</w:t>
+      </w:r>
+      <w:r>
+        <w:rPr>
+          <w:rFonts w:ascii="Calibri" w:hAnsi="Calibri" w:cs="Calibri"/>
+          <w:noProof/>
+          <w:sz w:val="32"/>
+          <w:szCs w:val="32"/>
+        </w:rPr>
+        <w:t xml:space="preserve">. Insights from the data </w:t>
       </w:r>
     </w:p>
     <w:p>
@@ -4540,8 +4250,2309 @@
         <w:rPr>
           <w:rFonts w:ascii="Calibri" w:hAnsi="Calibri" w:cs="Calibri"/>
           <w:noProof/>
+          <w:sz w:val="24"/>
+          <w:szCs w:val="24"/>
+        </w:rPr>
+      </w:pPr>
+      <w:bookmarkStart w:id="0" w:name="_Hlk165037935"/>
+      <w:r>
+        <w:rPr>
+          <w:rFonts w:ascii="Calibri" w:hAnsi="Calibri" w:cs="Calibri"/>
+          <w:noProof/>
+          <w:sz w:val="24"/>
+          <w:szCs w:val="24"/>
+        </w:rPr>
+        <w:t xml:space="preserve">There are multiple variables used to </w:t>
+      </w:r>
+      <w:r>
+        <w:rPr>
+          <w:rFonts w:ascii="Calibri" w:hAnsi="Calibri" w:cs="Calibri"/>
+          <w:noProof/>
+          <w:sz w:val="24"/>
+          <w:szCs w:val="24"/>
+        </w:rPr>
+        <w:t>measure</w:t>
+      </w:r>
+      <w:r>
+        <w:rPr>
+          <w:rFonts w:ascii="Calibri" w:hAnsi="Calibri" w:cs="Calibri"/>
+          <w:noProof/>
+          <w:sz w:val="24"/>
+          <w:szCs w:val="24"/>
+        </w:rPr>
+        <w:t xml:space="preserve"> the risk of a borrower defaulting on their loan. Some like the FICO credit score, utilization rate, number of inquiries, and the absence of monthly credit card unpaid debt, suggest that those not adhering to the company's credit policy </w:t>
+      </w:r>
+      <w:r>
+        <w:rPr>
+          <w:rFonts w:ascii="Calibri" w:hAnsi="Calibri" w:cs="Calibri"/>
+          <w:noProof/>
+          <w:sz w:val="24"/>
+          <w:szCs w:val="24"/>
+        </w:rPr>
+        <w:t>present</w:t>
+      </w:r>
+      <w:r>
+        <w:rPr>
+          <w:rFonts w:ascii="Calibri" w:hAnsi="Calibri" w:cs="Calibri"/>
+          <w:noProof/>
+          <w:sz w:val="24"/>
+          <w:szCs w:val="24"/>
+        </w:rPr>
+        <w:t xml:space="preserve"> a lower risk. </w:t>
+      </w:r>
+      <w:r>
+        <w:rPr>
+          <w:rFonts w:ascii="Calibri" w:hAnsi="Calibri" w:cs="Calibri"/>
+          <w:noProof/>
+          <w:sz w:val="24"/>
+          <w:szCs w:val="24"/>
+        </w:rPr>
+        <w:t>Furthermore</w:t>
+      </w:r>
+      <w:r>
+        <w:rPr>
+          <w:rFonts w:ascii="Calibri" w:hAnsi="Calibri" w:cs="Calibri"/>
+          <w:noProof/>
+          <w:sz w:val="24"/>
+          <w:szCs w:val="24"/>
+        </w:rPr>
+        <w:t>, clients who abide by the policy are offered higher interest rates. This seems counterintuitive, as the credit policy is designed to categorize clients based on their financial stability and maximize the likelihood of repayment.</w:t>
+      </w:r>
+      <w:r>
+        <w:rPr>
+          <w:rFonts w:ascii="Calibri" w:hAnsi="Calibri" w:cs="Calibri"/>
+          <w:noProof/>
+          <w:sz w:val="24"/>
+          <w:szCs w:val="24"/>
+        </w:rPr>
+        <w:t xml:space="preserve"> </w:t>
+      </w:r>
+      <w:r>
+        <w:rPr>
+          <w:rFonts w:ascii="Calibri" w:hAnsi="Calibri" w:cs="Calibri"/>
+          <w:noProof/>
+          <w:sz w:val="24"/>
+          <w:szCs w:val="24"/>
+        </w:rPr>
+        <w:t xml:space="preserve">These </w:t>
+      </w:r>
+      <w:r>
+        <w:rPr>
+          <w:rFonts w:ascii="Calibri" w:hAnsi="Calibri" w:cs="Calibri"/>
+          <w:noProof/>
+          <w:sz w:val="24"/>
+          <w:szCs w:val="24"/>
+        </w:rPr>
+        <w:t xml:space="preserve">doubts </w:t>
+      </w:r>
+      <w:r>
+        <w:rPr>
+          <w:rFonts w:ascii="Calibri" w:hAnsi="Calibri" w:cs="Calibri"/>
+          <w:noProof/>
+          <w:sz w:val="24"/>
+          <w:szCs w:val="24"/>
+        </w:rPr>
+        <w:t>highlight the need for further data analysis.</w:t>
+      </w:r>
+    </w:p>
+    <w:bookmarkEnd w:id="0"/>
+    <w:p>
+      <w:pPr>
+        <w:tabs>
+          <w:tab w:val="left" w:pos="1488"/>
+        </w:tabs>
+        <w:jc w:val="both"/>
+        <w:rPr>
+          <w:rFonts w:ascii="Calibri" w:hAnsi="Calibri" w:cs="Calibri"/>
+          <w:noProof/>
+          <w:sz w:val="24"/>
+          <w:szCs w:val="24"/>
+        </w:rPr>
+      </w:pPr>
+    </w:p>
+    <w:p>
+      <w:pPr>
+        <w:rPr>
+          <w:rFonts w:ascii="Calibri" w:hAnsi="Calibri" w:cs="Calibri"/>
           <w:sz w:val="32"/>
           <w:szCs w:val="32"/>
+        </w:rPr>
+      </w:pPr>
+      <w:r>
+        <w:rPr>
+          <w:rFonts w:ascii="Calibri" w:hAnsi="Calibri" w:cs="Calibri"/>
+          <w:sz w:val="32"/>
+          <w:szCs w:val="32"/>
+        </w:rPr>
+        <w:t>5</w:t>
+      </w:r>
+      <w:r>
+        <w:rPr>
+          <w:rFonts w:ascii="Calibri" w:hAnsi="Calibri" w:cs="Calibri"/>
+          <w:sz w:val="32"/>
+          <w:szCs w:val="32"/>
+        </w:rPr>
+        <w:t>. Ask Fase</w:t>
+      </w:r>
+    </w:p>
+    <w:p>
+      <w:pPr>
+        <w:rPr>
+          <w:rFonts w:ascii="Calibri" w:hAnsi="Calibri" w:cs="Calibri"/>
+          <w:sz w:val="24"/>
+          <w:szCs w:val="24"/>
+        </w:rPr>
+      </w:pPr>
+      <w:r>
+        <w:rPr>
+          <w:rFonts w:ascii="Calibri" w:hAnsi="Calibri" w:cs="Calibri"/>
+          <w:sz w:val="24"/>
+          <w:szCs w:val="24"/>
+        </w:rPr>
+        <w:t>The main goal of this analysis is to answer the following questions:</w:t>
+      </w:r>
+    </w:p>
+    <w:p>
+      <w:pPr>
+        <w:pStyle w:val="Paragrafoelenco"/>
+        <w:numPr>
+          <w:ilvl w:val="0"/>
+          <w:numId w:val="9"/>
+        </w:numPr>
+        <w:rPr>
+          <w:rFonts w:ascii="Calibri" w:hAnsi="Calibri" w:cs="Calibri"/>
+          <w:sz w:val="24"/>
+          <w:szCs w:val="24"/>
+        </w:rPr>
+      </w:pPr>
+      <w:r>
+        <w:rPr>
+          <w:rFonts w:ascii="Calibri" w:hAnsi="Calibri" w:cs="Calibri"/>
+          <w:sz w:val="24"/>
+          <w:szCs w:val="24"/>
+        </w:rPr>
+        <w:t>What variables influence the company's decision on whether clients meet the company's credit policy or not?</w:t>
+      </w:r>
+    </w:p>
+    <w:p>
+      <w:pPr>
+        <w:pStyle w:val="Paragrafoelenco"/>
+        <w:numPr>
+          <w:ilvl w:val="0"/>
+          <w:numId w:val="9"/>
+        </w:numPr>
+        <w:rPr>
+          <w:rFonts w:ascii="Calibri" w:hAnsi="Calibri" w:cs="Calibri"/>
+          <w:sz w:val="32"/>
+          <w:szCs w:val="32"/>
+        </w:rPr>
+      </w:pPr>
+      <w:r>
+        <w:rPr>
+          <w:rFonts w:ascii="Calibri" w:hAnsi="Calibri" w:cs="Calibri"/>
+          <w:sz w:val="24"/>
+          <w:szCs w:val="24"/>
+        </w:rPr>
+        <w:t>Which variables impact the decision on interest rates?</w:t>
+      </w:r>
+    </w:p>
+    <w:p>
+      <w:pPr>
+        <w:pStyle w:val="Paragrafoelenco"/>
+        <w:numPr>
+          <w:ilvl w:val="0"/>
+          <w:numId w:val="9"/>
+        </w:numPr>
+        <w:rPr>
+          <w:rFonts w:ascii="Calibri" w:hAnsi="Calibri" w:cs="Calibri"/>
+          <w:sz w:val="24"/>
+          <w:szCs w:val="24"/>
+        </w:rPr>
+      </w:pPr>
+      <w:r>
+        <w:rPr>
+          <w:rFonts w:ascii="Calibri" w:hAnsi="Calibri" w:cs="Calibri"/>
+          <w:sz w:val="24"/>
+          <w:szCs w:val="24"/>
+        </w:rPr>
+        <w:t>Can borrowers be grouped (clustered) based on the available data before investors decide to lend them money? Are these clusters meaningful, and what are the significant</w:t>
+      </w:r>
+      <w:r>
+        <w:rPr>
+          <w:rFonts w:ascii="Calibri" w:hAnsi="Calibri" w:cs="Calibri"/>
+          <w:sz w:val="24"/>
+          <w:szCs w:val="24"/>
+        </w:rPr>
+        <w:t xml:space="preserve"> </w:t>
+      </w:r>
+      <w:r>
+        <w:rPr>
+          <w:rFonts w:ascii="Calibri" w:hAnsi="Calibri" w:cs="Calibri"/>
+          <w:sz w:val="24"/>
+          <w:szCs w:val="24"/>
+        </w:rPr>
+        <w:t>differences between them?</w:t>
+      </w:r>
+    </w:p>
+    <w:p>
+      <w:pPr>
+        <w:rPr>
+          <w:rFonts w:ascii="Calibri" w:hAnsi="Calibri" w:cs="Calibri"/>
+          <w:sz w:val="24"/>
+          <w:szCs w:val="24"/>
+        </w:rPr>
+      </w:pPr>
+    </w:p>
+    <w:p>
+      <w:pPr>
+        <w:rPr>
+          <w:rFonts w:ascii="Calibri" w:hAnsi="Calibri" w:cs="Calibri"/>
+          <w:sz w:val="24"/>
+          <w:szCs w:val="24"/>
+        </w:rPr>
+      </w:pPr>
+    </w:p>
+    <w:p>
+      <w:pPr>
+        <w:rPr>
+          <w:rFonts w:ascii="Calibri" w:hAnsi="Calibri" w:cs="Calibri"/>
+          <w:sz w:val="32"/>
+          <w:szCs w:val="32"/>
+        </w:rPr>
+      </w:pPr>
+      <w:r>
+        <w:rPr>
+          <w:rFonts w:ascii="Calibri" w:hAnsi="Calibri" w:cs="Calibri"/>
+          <w:sz w:val="32"/>
+          <w:szCs w:val="32"/>
+        </w:rPr>
+        <w:lastRenderedPageBreak/>
+        <w:t xml:space="preserve">6. </w:t>
+      </w:r>
+      <w:r>
+        <w:rPr>
+          <w:rFonts w:ascii="Calibri" w:hAnsi="Calibri" w:cs="Calibri"/>
+          <w:sz w:val="32"/>
+          <w:szCs w:val="32"/>
+        </w:rPr>
+        <w:t xml:space="preserve">What are the factors that indicate a client is adhering to the company's </w:t>
+      </w:r>
+      <w:r>
+        <w:rPr>
+          <w:rFonts w:ascii="Calibri" w:hAnsi="Calibri" w:cs="Calibri"/>
+          <w:sz w:val="32"/>
+          <w:szCs w:val="32"/>
+        </w:rPr>
+        <w:t xml:space="preserve">credit </w:t>
+      </w:r>
+      <w:r>
+        <w:rPr>
+          <w:rFonts w:ascii="Calibri" w:hAnsi="Calibri" w:cs="Calibri"/>
+          <w:sz w:val="32"/>
+          <w:szCs w:val="32"/>
+        </w:rPr>
+        <w:t>policy?</w:t>
+      </w:r>
+    </w:p>
+    <w:p>
+      <w:pPr>
+        <w:rPr>
+          <w:rFonts w:ascii="Calibri" w:hAnsi="Calibri" w:cs="Calibri"/>
+          <w:sz w:val="24"/>
+          <w:szCs w:val="24"/>
+        </w:rPr>
+      </w:pPr>
+      <w:r>
+        <w:rPr>
+          <w:rFonts w:ascii="Calibri" w:hAnsi="Calibri" w:cs="Calibri"/>
+          <w:sz w:val="24"/>
+          <w:szCs w:val="24"/>
+        </w:rPr>
+        <w:t>To explore this, supervised learning techniques have been employed</w:t>
+      </w:r>
+      <w:r>
+        <w:rPr>
+          <w:rFonts w:ascii="Calibri" w:hAnsi="Calibri" w:cs="Calibri"/>
+          <w:sz w:val="24"/>
+          <w:szCs w:val="24"/>
+        </w:rPr>
+        <w:t xml:space="preserve">. </w:t>
+      </w:r>
+    </w:p>
+    <w:p>
+      <w:pPr>
+        <w:rPr>
+          <w:rFonts w:ascii="Calibri" w:hAnsi="Calibri" w:cs="Calibri"/>
+          <w:sz w:val="24"/>
+          <w:szCs w:val="24"/>
+        </w:rPr>
+      </w:pPr>
+      <w:r>
+        <w:rPr>
+          <w:rFonts w:ascii="Calibri" w:hAnsi="Calibri" w:cs="Calibri"/>
+          <w:sz w:val="28"/>
+          <w:szCs w:val="28"/>
+        </w:rPr>
+        <w:t>6.1 Column Selection</w:t>
+      </w:r>
+    </w:p>
+    <w:p>
+      <w:pPr>
+        <w:rPr>
+          <w:rFonts w:ascii="Calibri" w:hAnsi="Calibri" w:cs="Calibri"/>
+          <w:sz w:val="24"/>
+          <w:szCs w:val="24"/>
+        </w:rPr>
+      </w:pPr>
+      <w:r>
+        <w:rPr>
+          <w:rFonts w:ascii="Calibri" w:hAnsi="Calibri" w:cs="Calibri"/>
+          <w:sz w:val="24"/>
+          <w:szCs w:val="24"/>
+        </w:rPr>
+        <w:t xml:space="preserve">Given that the goal is trying to understand which variables make the company put its mark on the potential borrower, </w:t>
+      </w:r>
+      <w:r>
+        <w:rPr>
+          <w:rFonts w:ascii="Calibri" w:hAnsi="Calibri" w:cs="Calibri"/>
+          <w:sz w:val="24"/>
+          <w:szCs w:val="24"/>
+        </w:rPr>
+        <w:t xml:space="preserve">the not relevant variables have been excluded by the model: the interest rate, the total interest, and the fact that a borrower has repaid the loan are information not available when the borrower first approach the website. This because they are decided later, when the investor already selected the potential borrower. </w:t>
+      </w:r>
+    </w:p>
+    <w:p>
+      <w:pPr>
+        <w:rPr>
+          <w:rFonts w:ascii="Calibri" w:hAnsi="Calibri" w:cs="Calibri"/>
+          <w:sz w:val="24"/>
+          <w:szCs w:val="24"/>
+        </w:rPr>
+      </w:pPr>
+      <w:r>
+        <w:rPr>
+          <w:rFonts w:ascii="Calibri" w:hAnsi="Calibri" w:cs="Calibri"/>
+          <w:sz w:val="24"/>
+          <w:szCs w:val="24"/>
+        </w:rPr>
+        <w:t xml:space="preserve">The idea is to create a general linear model specifying the binomial family. This because we are modelling a binary variable that can’t be negative. </w:t>
+      </w:r>
+    </w:p>
+    <w:p>
+      <w:pPr>
+        <w:rPr>
+          <w:rFonts w:ascii="Calibri" w:hAnsi="Calibri" w:cs="Calibri"/>
+          <w:sz w:val="24"/>
+          <w:szCs w:val="24"/>
+        </w:rPr>
+      </w:pPr>
+      <w:r>
+        <w:rPr>
+          <w:rFonts w:ascii="Calibri" w:hAnsi="Calibri" w:cs="Calibri"/>
+          <w:sz w:val="24"/>
+          <w:szCs w:val="24"/>
+        </w:rPr>
+        <w:t>The following is a correlation heatmap, to check if there is a risk of multicollinearity between the independent variables of the model:</w:t>
+      </w:r>
+      <w:r>
+        <w:rPr>
+          <w:rFonts w:ascii="Calibri" w:hAnsi="Calibri" w:cs="Calibri"/>
+          <w:noProof/>
+          <w:sz w:val="24"/>
+          <w:szCs w:val="24"/>
+        </w:rPr>
+        <w:drawing>
+          <wp:inline distT="0" distB="0" distL="0" distR="0" wp14:anchorId="02EF65B2" wp14:editId="0A629FDB">
+            <wp:extent cx="6118860" cy="3467100"/>
+            <wp:effectExtent l="0" t="0" r="0" b="0"/>
+            <wp:docPr id="1868635298" name="Immagine 1"/>
+            <wp:cNvGraphicFramePr>
+              <a:graphicFrameLocks xmlns:a="http://schemas.openxmlformats.org/drawingml/2006/main" noChangeAspect="1"/>
+            </wp:cNvGraphicFramePr>
+            <a:graphic xmlns:a="http://schemas.openxmlformats.org/drawingml/2006/main">
+              <a:graphicData uri="http://schemas.openxmlformats.org/drawingml/2006/picture">
+                <pic:pic xmlns:pic="http://schemas.openxmlformats.org/drawingml/2006/picture">
+                  <pic:nvPicPr>
+                    <pic:cNvPr id="0" name="Picture 1"/>
+                    <pic:cNvPicPr>
+                      <a:picLocks noChangeAspect="1" noChangeArrowheads="1"/>
+                    </pic:cNvPicPr>
+                  </pic:nvPicPr>
+                  <pic:blipFill>
+                    <a:blip r:embed="rId32">
+                      <a:extLst>
+                        <a:ext uri="{28A0092B-C50C-407E-A947-70E740481C1C}">
+                          <a14:useLocalDpi xmlns:a14="http://schemas.microsoft.com/office/drawing/2010/main" val="0"/>
+                        </a:ext>
+                      </a:extLst>
+                    </a:blip>
+                    <a:srcRect/>
+                    <a:stretch>
+                      <a:fillRect/>
+                    </a:stretch>
+                  </pic:blipFill>
+                  <pic:spPr bwMode="auto">
+                    <a:xfrm>
+                      <a:off x="0" y="0"/>
+                      <a:ext cx="6118860" cy="3467100"/>
+                    </a:xfrm>
+                    <a:prstGeom prst="rect">
+                      <a:avLst/>
+                    </a:prstGeom>
+                    <a:noFill/>
+                    <a:ln>
+                      <a:noFill/>
+                    </a:ln>
+                  </pic:spPr>
+                </pic:pic>
+              </a:graphicData>
+            </a:graphic>
+          </wp:inline>
+        </w:drawing>
+      </w:r>
+    </w:p>
+    <w:p>
+      <w:pPr>
+        <w:rPr>
+          <w:rFonts w:ascii="Calibri" w:hAnsi="Calibri" w:cs="Calibri"/>
+          <w:sz w:val="24"/>
+          <w:szCs w:val="24"/>
+        </w:rPr>
+      </w:pPr>
+      <w:r>
+        <w:rPr>
+          <w:rFonts w:ascii="Calibri" w:hAnsi="Calibri" w:cs="Calibri"/>
+          <w:sz w:val="24"/>
+          <w:szCs w:val="24"/>
+        </w:rPr>
+        <w:t xml:space="preserve">There is a high positive correlation between debt amount and debt to income ratio, </w:t>
+      </w:r>
+      <w:r>
+        <w:rPr>
+          <w:rFonts w:ascii="Calibri" w:hAnsi="Calibri" w:cs="Calibri"/>
+          <w:sz w:val="24"/>
+          <w:szCs w:val="24"/>
+        </w:rPr>
+        <w:t xml:space="preserve">debt amount and revolving balance, debt and annual income, and credit score and revolving line utilisation rate. This could </w:t>
+      </w:r>
+      <w:r>
+        <w:rPr>
+          <w:rFonts w:ascii="Calibri" w:hAnsi="Calibri" w:cs="Calibri"/>
+          <w:sz w:val="24"/>
+          <w:szCs w:val="24"/>
+        </w:rPr>
+        <w:t xml:space="preserve">cause multicollinearity. </w:t>
+      </w:r>
+    </w:p>
+    <w:p>
+      <w:pPr>
+        <w:rPr>
+          <w:rFonts w:ascii="Calibri" w:hAnsi="Calibri" w:cs="Calibri"/>
+          <w:sz w:val="24"/>
+          <w:szCs w:val="24"/>
+        </w:rPr>
+      </w:pPr>
+      <w:r>
+        <w:rPr>
+          <w:rFonts w:ascii="Calibri" w:hAnsi="Calibri" w:cs="Calibri"/>
+          <w:sz w:val="24"/>
+          <w:szCs w:val="24"/>
+        </w:rPr>
+        <w:t>To decide if the high correlation is a problem the Variance Inflation Factor (VIF) has been computed:</w:t>
+      </w:r>
+    </w:p>
+    <w:p>
+      <w:pPr>
+        <w:rPr>
+          <w:rFonts w:ascii="Calibri" w:eastAsiaTheme="minorEastAsia" w:hAnsi="Calibri" w:cs="Calibri"/>
+          <w:sz w:val="24"/>
+          <w:szCs w:val="24"/>
+        </w:rPr>
+      </w:pPr>
+      <m:oMathPara>
+        <m:oMath>
+          <m:r>
+            <w:rPr>
+              <w:rFonts w:ascii="Cambria Math" w:eastAsiaTheme="minorEastAsia" w:hAnsi="Cambria Math" w:cs="Calibri"/>
+              <w:sz w:val="24"/>
+              <w:szCs w:val="24"/>
+            </w:rPr>
+            <m:t>VIF=</m:t>
+          </m:r>
+          <m:f>
+            <m:fPr>
+              <m:ctrlPr>
+                <w:rPr>
+                  <w:rFonts w:ascii="Cambria Math" w:eastAsiaTheme="minorEastAsia" w:hAnsi="Cambria Math" w:cs="Calibri"/>
+                  <w:i/>
+                  <w:sz w:val="24"/>
+                  <w:szCs w:val="24"/>
+                </w:rPr>
+              </m:ctrlPr>
+            </m:fPr>
+            <m:num>
+              <m:r>
+                <w:rPr>
+                  <w:rFonts w:ascii="Cambria Math" w:eastAsiaTheme="minorEastAsia" w:hAnsi="Cambria Math" w:cs="Calibri"/>
+                  <w:sz w:val="24"/>
+                  <w:szCs w:val="24"/>
+                </w:rPr>
+                <m:t>1</m:t>
+              </m:r>
+            </m:num>
+            <m:den>
+              <m:r>
+                <w:rPr>
+                  <w:rFonts w:ascii="Cambria Math" w:eastAsiaTheme="minorEastAsia" w:hAnsi="Cambria Math" w:cs="Calibri"/>
+                  <w:sz w:val="24"/>
+                  <w:szCs w:val="24"/>
+                </w:rPr>
+                <m:t>1+</m:t>
+              </m:r>
+              <m:sSup>
+                <m:sSupPr>
+                  <m:ctrlPr>
+                    <w:rPr>
+                      <w:rFonts w:ascii="Cambria Math" w:eastAsiaTheme="minorEastAsia" w:hAnsi="Cambria Math" w:cs="Calibri"/>
+                      <w:i/>
+                      <w:sz w:val="24"/>
+                      <w:szCs w:val="24"/>
+                    </w:rPr>
+                  </m:ctrlPr>
+                </m:sSupPr>
+                <m:e>
+                  <m:r>
+                    <w:rPr>
+                      <w:rFonts w:ascii="Cambria Math" w:eastAsiaTheme="minorEastAsia" w:hAnsi="Cambria Math" w:cs="Calibri"/>
+                      <w:sz w:val="24"/>
+                      <w:szCs w:val="24"/>
+                    </w:rPr>
+                    <m:t>R</m:t>
+                  </m:r>
+                </m:e>
+                <m:sup>
+                  <m:r>
+                    <w:rPr>
+                      <w:rFonts w:ascii="Cambria Math" w:eastAsiaTheme="minorEastAsia" w:hAnsi="Cambria Math" w:cs="Calibri"/>
+                      <w:sz w:val="24"/>
+                      <w:szCs w:val="24"/>
+                    </w:rPr>
+                    <m:t>2</m:t>
+                  </m:r>
+                </m:sup>
+              </m:sSup>
+            </m:den>
+          </m:f>
+        </m:oMath>
+      </m:oMathPara>
+    </w:p>
+    <w:p>
+      <w:pPr>
+        <w:rPr>
+          <w:rFonts w:ascii="Calibri" w:eastAsiaTheme="minorEastAsia" w:hAnsi="Calibri" w:cs="Calibri"/>
+          <w:sz w:val="24"/>
+          <w:szCs w:val="24"/>
+        </w:rPr>
+      </w:pPr>
+    </w:p>
+    <w:p>
+      <w:pPr>
+        <w:rPr>
+          <w:rFonts w:ascii="Calibri" w:eastAsiaTheme="minorEastAsia" w:hAnsi="Calibri" w:cs="Calibri"/>
+          <w:sz w:val="24"/>
+          <w:szCs w:val="24"/>
+        </w:rPr>
+      </w:pPr>
+    </w:p>
+    <w:p>
+      <w:pPr>
+        <w:rPr>
+          <w:rFonts w:ascii="Calibri" w:eastAsiaTheme="minorEastAsia" w:hAnsi="Calibri" w:cs="Calibri"/>
+          <w:sz w:val="24"/>
+          <w:szCs w:val="24"/>
+        </w:rPr>
+      </w:pPr>
+      <w:r>
+        <w:rPr>
+          <w:rFonts w:ascii="Calibri" w:eastAsiaTheme="minorEastAsia" w:hAnsi="Calibri" w:cs="Calibri"/>
+          <w:sz w:val="24"/>
+          <w:szCs w:val="24"/>
+        </w:rPr>
+        <w:lastRenderedPageBreak/>
+        <w:t>The VIF results for these variables are the following:</w:t>
+      </w:r>
+    </w:p>
+    <w:tbl>
+      <w:tblPr>
+        <w:tblStyle w:val="Grigliatabella"/>
+        <w:tblW w:w="0" w:type="auto"/>
+        <w:tblLook w:val="04A0" w:firstRow="1" w:lastRow="0" w:firstColumn="1" w:lastColumn="0" w:noHBand="0" w:noVBand="1"/>
+      </w:tblPr>
+      <w:tblGrid>
+        <w:gridCol w:w="4814"/>
+        <w:gridCol w:w="4814"/>
+      </w:tblGrid>
+      <w:tr>
+        <w:tc>
+          <w:tcPr>
+            <w:tcW w:w="4814" w:type="dxa"/>
+          </w:tcPr>
+          <w:p>
+            <w:pPr>
+              <w:rPr>
+                <w:rFonts w:ascii="Calibri" w:eastAsiaTheme="minorEastAsia" w:hAnsi="Calibri" w:cs="Calibri"/>
+                <w:sz w:val="24"/>
+                <w:szCs w:val="24"/>
+              </w:rPr>
+            </w:pPr>
+            <w:r>
+              <w:rPr>
+                <w:rFonts w:ascii="Calibri" w:eastAsiaTheme="minorEastAsia" w:hAnsi="Calibri" w:cs="Calibri"/>
+                <w:sz w:val="24"/>
+                <w:szCs w:val="24"/>
+              </w:rPr>
+              <w:t>Variable</w:t>
+            </w:r>
+          </w:p>
+        </w:tc>
+        <w:tc>
+          <w:tcPr>
+            <w:tcW w:w="4814" w:type="dxa"/>
+          </w:tcPr>
+          <w:p>
+            <w:pPr>
+              <w:rPr>
+                <w:rFonts w:ascii="Calibri" w:eastAsiaTheme="minorEastAsia" w:hAnsi="Calibri" w:cs="Calibri"/>
+                <w:sz w:val="24"/>
+                <w:szCs w:val="24"/>
+              </w:rPr>
+            </w:pPr>
+            <w:r>
+              <w:rPr>
+                <w:rFonts w:ascii="Calibri" w:eastAsiaTheme="minorEastAsia" w:hAnsi="Calibri" w:cs="Calibri"/>
+                <w:sz w:val="24"/>
+                <w:szCs w:val="24"/>
+              </w:rPr>
+              <w:t>VIF</w:t>
+            </w:r>
+          </w:p>
+        </w:tc>
+      </w:tr>
+      <w:tr>
+        <w:tc>
+          <w:tcPr>
+            <w:tcW w:w="4814" w:type="dxa"/>
+          </w:tcPr>
+          <w:p>
+            <w:pPr>
+              <w:rPr>
+                <w:rFonts w:ascii="Calibri" w:eastAsiaTheme="minorEastAsia" w:hAnsi="Calibri" w:cs="Calibri"/>
+                <w:sz w:val="24"/>
+                <w:szCs w:val="24"/>
+              </w:rPr>
+            </w:pPr>
+            <w:r>
+              <w:rPr>
+                <w:rFonts w:ascii="Calibri" w:eastAsiaTheme="minorEastAsia" w:hAnsi="Calibri" w:cs="Calibri"/>
+                <w:sz w:val="24"/>
+                <w:szCs w:val="24"/>
+              </w:rPr>
+              <w:t>FICO</w:t>
+            </w:r>
+          </w:p>
+        </w:tc>
+        <w:tc>
+          <w:tcPr>
+            <w:tcW w:w="4814" w:type="dxa"/>
+          </w:tcPr>
+          <w:p>
+            <w:pPr>
+              <w:rPr>
+                <w:rFonts w:ascii="Calibri" w:eastAsiaTheme="minorEastAsia" w:hAnsi="Calibri" w:cs="Calibri"/>
+                <w:sz w:val="24"/>
+                <w:szCs w:val="24"/>
+              </w:rPr>
+            </w:pPr>
+            <w:r>
+              <w:rPr>
+                <w:rFonts w:ascii="Calibri" w:eastAsiaTheme="minorEastAsia" w:hAnsi="Calibri" w:cs="Calibri"/>
+                <w:sz w:val="24"/>
+                <w:szCs w:val="24"/>
+              </w:rPr>
+              <w:t>1.651582</w:t>
+            </w:r>
+          </w:p>
+        </w:tc>
+      </w:tr>
+      <w:tr>
+        <w:tc>
+          <w:tcPr>
+            <w:tcW w:w="4814" w:type="dxa"/>
+          </w:tcPr>
+          <w:p>
+            <w:pPr>
+              <w:rPr>
+                <w:rFonts w:ascii="Calibri" w:eastAsiaTheme="minorEastAsia" w:hAnsi="Calibri" w:cs="Calibri"/>
+                <w:sz w:val="24"/>
+                <w:szCs w:val="24"/>
+              </w:rPr>
+            </w:pPr>
+            <w:r>
+              <w:rPr>
+                <w:rFonts w:ascii="Calibri" w:eastAsiaTheme="minorEastAsia" w:hAnsi="Calibri" w:cs="Calibri"/>
+                <w:sz w:val="24"/>
+                <w:szCs w:val="24"/>
+              </w:rPr>
+              <w:t>Annual Income</w:t>
+            </w:r>
+          </w:p>
+        </w:tc>
+        <w:tc>
+          <w:tcPr>
+            <w:tcW w:w="4814" w:type="dxa"/>
+          </w:tcPr>
+          <w:p>
+            <w:pPr>
+              <w:rPr>
+                <w:rFonts w:ascii="Calibri" w:eastAsiaTheme="minorEastAsia" w:hAnsi="Calibri" w:cs="Calibri"/>
+                <w:sz w:val="24"/>
+                <w:szCs w:val="24"/>
+              </w:rPr>
+            </w:pPr>
+            <w:r>
+              <w:rPr>
+                <w:rFonts w:ascii="Calibri" w:eastAsiaTheme="minorEastAsia" w:hAnsi="Calibri" w:cs="Calibri"/>
+                <w:sz w:val="24"/>
+                <w:szCs w:val="24"/>
+              </w:rPr>
+              <w:t xml:space="preserve">3.343724  </w:t>
+            </w:r>
+          </w:p>
+        </w:tc>
+      </w:tr>
+      <w:tr>
+        <w:tc>
+          <w:tcPr>
+            <w:tcW w:w="4814" w:type="dxa"/>
+          </w:tcPr>
+          <w:p>
+            <w:pPr>
+              <w:rPr>
+                <w:rFonts w:ascii="Calibri" w:eastAsiaTheme="minorEastAsia" w:hAnsi="Calibri" w:cs="Calibri"/>
+                <w:sz w:val="24"/>
+                <w:szCs w:val="24"/>
+                <w:highlight w:val="yellow"/>
+              </w:rPr>
+            </w:pPr>
+            <w:r>
+              <w:rPr>
+                <w:rFonts w:ascii="Calibri" w:eastAsiaTheme="minorEastAsia" w:hAnsi="Calibri" w:cs="Calibri"/>
+                <w:sz w:val="24"/>
+                <w:szCs w:val="24"/>
+                <w:highlight w:val="yellow"/>
+              </w:rPr>
+              <w:t>Debt</w:t>
+            </w:r>
+          </w:p>
+        </w:tc>
+        <w:tc>
+          <w:tcPr>
+            <w:tcW w:w="4814" w:type="dxa"/>
+          </w:tcPr>
+          <w:p>
+            <w:pPr>
+              <w:shd w:val="clear" w:color="auto" w:fill="FFFFFF"/>
+              <w:tabs>
+                <w:tab w:val="left" w:pos="916"/>
+                <w:tab w:val="left" w:pos="1832"/>
+                <w:tab w:val="left" w:pos="2748"/>
+                <w:tab w:val="left" w:pos="3664"/>
+                <w:tab w:val="left" w:pos="4580"/>
+                <w:tab w:val="left" w:pos="5496"/>
+                <w:tab w:val="left" w:pos="6412"/>
+                <w:tab w:val="left" w:pos="7328"/>
+                <w:tab w:val="left" w:pos="8244"/>
+                <w:tab w:val="left" w:pos="9160"/>
+                <w:tab w:val="left" w:pos="10076"/>
+                <w:tab w:val="left" w:pos="10992"/>
+                <w:tab w:val="left" w:pos="11908"/>
+                <w:tab w:val="left" w:pos="12824"/>
+                <w:tab w:val="left" w:pos="13740"/>
+                <w:tab w:val="left" w:pos="14656"/>
+              </w:tabs>
+              <w:wordWrap w:val="0"/>
+              <w:rPr>
+                <w:rFonts w:ascii="Lucida Console" w:eastAsia="Times New Roman" w:hAnsi="Lucida Console" w:cs="Courier New"/>
+                <w:color w:val="000000"/>
+                <w:kern w:val="0"/>
+                <w:sz w:val="20"/>
+                <w:szCs w:val="20"/>
+                <w:highlight w:val="yellow"/>
+                <w:lang w:val="it-IT" w:eastAsia="it-IT"/>
+                <w14:ligatures w14:val="none"/>
+              </w:rPr>
+            </w:pPr>
+            <w:r>
+              <w:rPr>
+                <w:rFonts w:ascii="Lucida Console" w:eastAsia="Times New Roman" w:hAnsi="Lucida Console" w:cs="Courier New"/>
+                <w:color w:val="000000"/>
+                <w:kern w:val="0"/>
+                <w:sz w:val="20"/>
+                <w:szCs w:val="20"/>
+                <w:highlight w:val="yellow"/>
+                <w:bdr w:val="none" w:sz="0" w:space="0" w:color="auto" w:frame="1"/>
+                <w:lang w:val="it-IT" w:eastAsia="it-IT"/>
+                <w14:ligatures w14:val="none"/>
+              </w:rPr>
+              <w:t xml:space="preserve">5.432976 </w:t>
+            </w:r>
+          </w:p>
+        </w:tc>
+      </w:tr>
+    </w:tbl>
+    <w:p>
+      <w:pPr>
+        <w:rPr>
+          <w:rFonts w:ascii="Calibri" w:hAnsi="Calibri" w:cs="Calibri"/>
+          <w:sz w:val="24"/>
+          <w:szCs w:val="24"/>
+        </w:rPr>
+      </w:pPr>
+    </w:p>
+    <w:p>
+      <w:pPr>
+        <w:rPr>
+          <w:rFonts w:ascii="Calibri" w:hAnsi="Calibri" w:cs="Calibri"/>
+          <w:sz w:val="24"/>
+          <w:szCs w:val="24"/>
+        </w:rPr>
+      </w:pPr>
+      <w:r>
+        <w:rPr>
+          <w:rFonts w:ascii="Calibri" w:hAnsi="Calibri" w:cs="Calibri"/>
+          <w:sz w:val="24"/>
+          <w:szCs w:val="24"/>
+        </w:rPr>
+        <w:t xml:space="preserve">The variable </w:t>
+      </w:r>
+      <w:r>
+        <w:rPr>
+          <w:rFonts w:ascii="Calibri" w:hAnsi="Calibri" w:cs="Calibri"/>
+          <w:i/>
+          <w:iCs/>
+          <w:sz w:val="24"/>
+          <w:szCs w:val="24"/>
+        </w:rPr>
+        <w:t>debt</w:t>
+      </w:r>
+      <w:r>
+        <w:rPr>
+          <w:rFonts w:ascii="Calibri" w:hAnsi="Calibri" w:cs="Calibri"/>
+          <w:sz w:val="24"/>
+          <w:szCs w:val="24"/>
+        </w:rPr>
+        <w:t xml:space="preserve"> has a moderately high VIF, meaning that could cause multicollinearity. </w:t>
+      </w:r>
+      <w:r>
+        <w:rPr>
+          <w:rFonts w:ascii="Calibri" w:hAnsi="Calibri" w:cs="Calibri"/>
+          <w:sz w:val="24"/>
+          <w:szCs w:val="24"/>
+        </w:rPr>
+        <w:br/>
+        <w:t xml:space="preserve">The decision is to keep it for the moment, trying to get as much information as possible from the dataset. </w:t>
+      </w:r>
+    </w:p>
+    <w:p>
+      <w:pPr>
+        <w:rPr>
+          <w:rFonts w:ascii="Calibri" w:hAnsi="Calibri" w:cs="Calibri"/>
+          <w:sz w:val="24"/>
+          <w:szCs w:val="24"/>
+        </w:rPr>
+      </w:pPr>
+      <w:r>
+        <w:rPr>
+          <w:rFonts w:ascii="Calibri" w:hAnsi="Calibri" w:cs="Calibri"/>
+          <w:sz w:val="28"/>
+          <w:szCs w:val="28"/>
+        </w:rPr>
+        <w:t>6.</w:t>
+      </w:r>
+      <w:r>
+        <w:rPr>
+          <w:rFonts w:ascii="Calibri" w:hAnsi="Calibri" w:cs="Calibri"/>
+          <w:sz w:val="28"/>
+          <w:szCs w:val="28"/>
+        </w:rPr>
+        <w:t>2</w:t>
+      </w:r>
+      <w:r>
+        <w:rPr>
+          <w:rFonts w:ascii="Calibri" w:hAnsi="Calibri" w:cs="Calibri"/>
+          <w:sz w:val="28"/>
+          <w:szCs w:val="28"/>
+        </w:rPr>
+        <w:t xml:space="preserve"> </w:t>
+      </w:r>
+      <w:r>
+        <w:rPr>
+          <w:rFonts w:ascii="Calibri" w:hAnsi="Calibri" w:cs="Calibri"/>
+          <w:sz w:val="28"/>
+          <w:szCs w:val="28"/>
+        </w:rPr>
+        <w:t>Simple Generalised Linear Model</w:t>
+      </w:r>
+    </w:p>
+    <w:p>
+      <w:pPr>
+        <w:rPr>
+          <w:rFonts w:ascii="Calibri" w:hAnsi="Calibri" w:cs="Calibri"/>
+          <w:sz w:val="24"/>
+          <w:szCs w:val="24"/>
+        </w:rPr>
+      </w:pPr>
+      <w:r>
+        <w:rPr>
+          <w:rFonts w:ascii="Calibri" w:hAnsi="Calibri" w:cs="Calibri"/>
+          <w:sz w:val="24"/>
+          <w:szCs w:val="24"/>
+        </w:rPr>
+        <w:t>The model is the following</w:t>
+      </w:r>
+      <w:r>
+        <w:rPr>
+          <w:rFonts w:ascii="Calibri" w:hAnsi="Calibri" w:cs="Calibri"/>
+          <w:sz w:val="24"/>
+          <w:szCs w:val="24"/>
+        </w:rPr>
+        <w:t xml:space="preserve">, and it includes all the variables selected in the </w:t>
+      </w:r>
+      <w:r>
+        <w:rPr>
+          <w:rFonts w:ascii="Calibri" w:hAnsi="Calibri" w:cs="Calibri"/>
+          <w:i/>
+          <w:iCs/>
+          <w:sz w:val="24"/>
+          <w:szCs w:val="24"/>
+        </w:rPr>
+        <w:t>6.1</w:t>
+      </w:r>
+      <w:r>
+        <w:rPr>
+          <w:rFonts w:ascii="Calibri" w:hAnsi="Calibri" w:cs="Calibri"/>
+          <w:sz w:val="24"/>
+          <w:szCs w:val="24"/>
+        </w:rPr>
+        <w:t xml:space="preserve"> step:</w:t>
+      </w:r>
+    </w:p>
+    <w:p>
+      <w:pPr>
+        <w:rPr>
+          <w:rFonts w:ascii="Calibri" w:hAnsi="Calibri" w:cs="Calibri"/>
+          <w:sz w:val="24"/>
+          <w:szCs w:val="24"/>
+        </w:rPr>
+      </w:pPr>
+      <w:r>
+        <w:rPr>
+          <w:rFonts w:ascii="Calibri" w:hAnsi="Calibri" w:cs="Calibri"/>
+          <w:sz w:val="24"/>
+          <w:szCs w:val="24"/>
+        </w:rPr>
+        <w:drawing>
+          <wp:inline distT="0" distB="0" distL="0" distR="0" wp14:anchorId="233875A6" wp14:editId="65E7605F">
+            <wp:extent cx="6120130" cy="5442585"/>
+            <wp:effectExtent l="0" t="0" r="0" b="5715"/>
+            <wp:docPr id="1636921092" name="Immagine 1" descr="Immagine che contiene testo, schermata, Carattere, documento&#10;&#10;Descrizione generata automaticamente"/>
+            <wp:cNvGraphicFramePr>
+              <a:graphicFrameLocks xmlns:a="http://schemas.openxmlformats.org/drawingml/2006/main" noChangeAspect="1"/>
+            </wp:cNvGraphicFramePr>
+            <a:graphic xmlns:a="http://schemas.openxmlformats.org/drawingml/2006/main">
+              <a:graphicData uri="http://schemas.openxmlformats.org/drawingml/2006/picture">
+                <pic:pic xmlns:pic="http://schemas.openxmlformats.org/drawingml/2006/picture">
+                  <pic:nvPicPr>
+                    <pic:cNvPr id="1636921092" name="Immagine 1" descr="Immagine che contiene testo, schermata, Carattere, documento&#10;&#10;Descrizione generata automaticamente"/>
+                    <pic:cNvPicPr/>
+                  </pic:nvPicPr>
+                  <pic:blipFill>
+                    <a:blip r:embed="rId33"/>
+                    <a:stretch>
+                      <a:fillRect/>
+                    </a:stretch>
+                  </pic:blipFill>
+                  <pic:spPr>
+                    <a:xfrm>
+                      <a:off x="0" y="0"/>
+                      <a:ext cx="6120130" cy="5442585"/>
+                    </a:xfrm>
+                    <a:prstGeom prst="rect">
+                      <a:avLst/>
+                    </a:prstGeom>
+                  </pic:spPr>
+                </pic:pic>
+              </a:graphicData>
+            </a:graphic>
+          </wp:inline>
+        </w:drawing>
+      </w:r>
+      <w:r>
+        <w:rPr>
+          <w:rFonts w:ascii="Calibri" w:hAnsi="Calibri" w:cs="Calibri"/>
+          <w:sz w:val="24"/>
+          <w:szCs w:val="24"/>
+        </w:rPr>
+        <w:t xml:space="preserve"> </w:t>
+      </w:r>
+    </w:p>
+    <w:p>
+      <w:pPr>
+        <w:rPr>
+          <w:rFonts w:ascii="Calibri" w:hAnsi="Calibri" w:cs="Calibri"/>
+          <w:noProof/>
+          <w:sz w:val="24"/>
+          <w:szCs w:val="24"/>
+        </w:rPr>
+      </w:pPr>
+      <w:r>
+        <w:rPr>
+          <w:rFonts w:ascii="Calibri" w:hAnsi="Calibri" w:cs="Calibri"/>
+          <w:noProof/>
+          <w:sz w:val="24"/>
+          <w:szCs w:val="24"/>
+        </w:rPr>
+        <w:t>The most significant variables are installment (positive coefficient),  FICO Credit Score (positive coefficient), days with a credit line (with a positive coeffici</w:t>
+      </w:r>
+      <w:r>
+        <w:rPr>
+          <w:rFonts w:ascii="Calibri" w:hAnsi="Calibri" w:cs="Calibri"/>
+          <w:noProof/>
+          <w:sz w:val="24"/>
+          <w:szCs w:val="24"/>
+        </w:rPr>
+        <w:t>e</w:t>
+      </w:r>
+      <w:r>
+        <w:rPr>
+          <w:rFonts w:ascii="Calibri" w:hAnsi="Calibri" w:cs="Calibri"/>
+          <w:noProof/>
+          <w:sz w:val="24"/>
+          <w:szCs w:val="24"/>
+        </w:rPr>
+        <w:t xml:space="preserve">nt), </w:t>
+      </w:r>
+      <w:r>
+        <w:rPr>
+          <w:rFonts w:ascii="Calibri" w:hAnsi="Calibri" w:cs="Calibri"/>
+          <w:noProof/>
+          <w:sz w:val="24"/>
+          <w:szCs w:val="24"/>
+        </w:rPr>
+        <w:t xml:space="preserve">revolving balance (negative coefficient), the revolving line utilisation rate (positive coefficient), number of inquiries in the last 6 </w:t>
+      </w:r>
+      <w:r>
+        <w:rPr>
+          <w:rFonts w:ascii="Calibri" w:hAnsi="Calibri" w:cs="Calibri"/>
+          <w:noProof/>
+          <w:sz w:val="24"/>
+          <w:szCs w:val="24"/>
+        </w:rPr>
+        <w:lastRenderedPageBreak/>
+        <w:t xml:space="preserve">months (negative coefficient) and annual income (positive coefficient). </w:t>
+      </w:r>
+      <w:r>
+        <w:rPr>
+          <w:rFonts w:ascii="Calibri" w:hAnsi="Calibri" w:cs="Calibri"/>
+          <w:noProof/>
+          <w:sz w:val="24"/>
+          <w:szCs w:val="24"/>
+        </w:rPr>
+        <w:t>When running the model, the RStudio compiler returned a warning: some variables may be deterministic, potentially leading to misleading results</w:t>
+      </w:r>
+      <w:r>
+        <w:rPr>
+          <w:rFonts w:ascii="Calibri" w:hAnsi="Calibri" w:cs="Calibri"/>
+          <w:noProof/>
+          <w:sz w:val="24"/>
+          <w:szCs w:val="24"/>
+        </w:rPr>
+        <w:t xml:space="preserve"> and higher coefficients</w:t>
+      </w:r>
+      <w:r>
+        <w:rPr>
+          <w:rFonts w:ascii="Calibri" w:hAnsi="Calibri" w:cs="Calibri"/>
+          <w:noProof/>
+          <w:sz w:val="24"/>
+          <w:szCs w:val="24"/>
+        </w:rPr>
+        <w:t>.</w:t>
+      </w:r>
+      <w:r>
+        <w:rPr>
+          <w:rFonts w:ascii="Calibri" w:hAnsi="Calibri" w:cs="Calibri"/>
+          <w:noProof/>
+          <w:sz w:val="24"/>
+          <w:szCs w:val="24"/>
+        </w:rPr>
+        <w:t xml:space="preserve"> Comparing the distribution of the </w:t>
+      </w:r>
+      <w:r>
+        <w:rPr>
+          <w:rFonts w:ascii="Calibri" w:hAnsi="Calibri" w:cs="Calibri"/>
+          <w:noProof/>
+          <w:sz w:val="24"/>
+          <w:szCs w:val="24"/>
+        </w:rPr>
+        <w:t>variables of the model in the two cases (respecting company policy or not), it has been possible to highlight the two deterministic variables: the number of inquiries in the last 6 months and the revolving balance.</w:t>
+      </w:r>
+    </w:p>
+    <w:p>
+      <w:pPr>
+        <w:rPr>
+          <w:rFonts w:ascii="Calibri" w:hAnsi="Calibri" w:cs="Calibri"/>
+          <w:noProof/>
+          <w:sz w:val="24"/>
+          <w:szCs w:val="24"/>
+        </w:rPr>
+      </w:pPr>
+      <w:r>
+        <w:rPr>
+          <w:rFonts w:ascii="Calibri" w:hAnsi="Calibri" w:cs="Calibri"/>
+          <w:noProof/>
+          <w:sz w:val="24"/>
+          <w:szCs w:val="24"/>
+        </w:rPr>
+        <w:drawing>
+          <wp:inline distT="0" distB="0" distL="0" distR="0" wp14:anchorId="51DDFAD0" wp14:editId="4BEBD4DB">
+            <wp:extent cx="6118860" cy="3467100"/>
+            <wp:effectExtent l="0" t="0" r="0" b="0"/>
+            <wp:docPr id="138168970" name="Immagine 4" descr="Immagine che contiene testo, schermata, diagramma, linea&#10;&#10;Descrizione generata automaticamente"/>
+            <wp:cNvGraphicFramePr>
+              <a:graphicFrameLocks xmlns:a="http://schemas.openxmlformats.org/drawingml/2006/main" noChangeAspect="1"/>
+            </wp:cNvGraphicFramePr>
+            <a:graphic xmlns:a="http://schemas.openxmlformats.org/drawingml/2006/main">
+              <a:graphicData uri="http://schemas.openxmlformats.org/drawingml/2006/picture">
+                <pic:pic xmlns:pic="http://schemas.openxmlformats.org/drawingml/2006/picture">
+                  <pic:nvPicPr>
+                    <pic:cNvPr id="138168970" name="Immagine 4" descr="Immagine che contiene testo, schermata, diagramma, linea&#10;&#10;Descrizione generata automaticamente"/>
+                    <pic:cNvPicPr>
+                      <a:picLocks noChangeAspect="1" noChangeArrowheads="1"/>
+                    </pic:cNvPicPr>
+                  </pic:nvPicPr>
+                  <pic:blipFill>
+                    <a:blip r:embed="rId34">
+                      <a:extLst>
+                        <a:ext uri="{28A0092B-C50C-407E-A947-70E740481C1C}">
+                          <a14:useLocalDpi xmlns:a14="http://schemas.microsoft.com/office/drawing/2010/main" val="0"/>
+                        </a:ext>
+                      </a:extLst>
+                    </a:blip>
+                    <a:srcRect/>
+                    <a:stretch>
+                      <a:fillRect/>
+                    </a:stretch>
+                  </pic:blipFill>
+                  <pic:spPr bwMode="auto">
+                    <a:xfrm>
+                      <a:off x="0" y="0"/>
+                      <a:ext cx="6118860" cy="3467100"/>
+                    </a:xfrm>
+                    <a:prstGeom prst="rect">
+                      <a:avLst/>
+                    </a:prstGeom>
+                    <a:noFill/>
+                    <a:ln>
+                      <a:noFill/>
+                    </a:ln>
+                  </pic:spPr>
+                </pic:pic>
+              </a:graphicData>
+            </a:graphic>
+          </wp:inline>
+        </w:drawing>
+      </w:r>
+    </w:p>
+    <w:p>
+      <w:pPr>
+        <w:rPr>
+          <w:rFonts w:ascii="Calibri" w:hAnsi="Calibri" w:cs="Calibri"/>
+          <w:noProof/>
+          <w:sz w:val="24"/>
+          <w:szCs w:val="24"/>
+        </w:rPr>
+      </w:pPr>
+      <w:r>
+        <w:rPr>
+          <w:rFonts w:ascii="Calibri" w:hAnsi="Calibri" w:cs="Calibri"/>
+          <w:noProof/>
+          <w:sz w:val="24"/>
+          <w:szCs w:val="24"/>
+        </w:rPr>
+        <w:t>After 9 inquiries, there are not records that respect company’s credit policy.</w:t>
+      </w:r>
+    </w:p>
+    <w:p>
+      <w:pPr>
+        <w:rPr>
+          <w:rFonts w:ascii="Calibri" w:hAnsi="Calibri" w:cs="Calibri"/>
+          <w:noProof/>
+          <w:sz w:val="24"/>
+          <w:szCs w:val="24"/>
+        </w:rPr>
+      </w:pPr>
+      <w:r>
+        <w:rPr>
+          <w:rFonts w:ascii="Calibri" w:hAnsi="Calibri" w:cs="Calibri"/>
+          <w:noProof/>
+          <w:sz w:val="24"/>
+          <w:szCs w:val="24"/>
+        </w:rPr>
+        <w:drawing>
+          <wp:inline distT="0" distB="0" distL="0" distR="0" wp14:anchorId="07357D1C" wp14:editId="2A0D59BD">
+            <wp:extent cx="6118860" cy="3467100"/>
+            <wp:effectExtent l="0" t="0" r="0" b="0"/>
+            <wp:docPr id="1306008223" name="Immagine 5" descr="Immagine che contiene testo, schermata, diagramma, linea&#10;&#10;Descrizione generata automaticamente"/>
+            <wp:cNvGraphicFramePr>
+              <a:graphicFrameLocks xmlns:a="http://schemas.openxmlformats.org/drawingml/2006/main" noChangeAspect="1"/>
+            </wp:cNvGraphicFramePr>
+            <a:graphic xmlns:a="http://schemas.openxmlformats.org/drawingml/2006/main">
+              <a:graphicData uri="http://schemas.openxmlformats.org/drawingml/2006/picture">
+                <pic:pic xmlns:pic="http://schemas.openxmlformats.org/drawingml/2006/picture">
+                  <pic:nvPicPr>
+                    <pic:cNvPr id="1306008223" name="Immagine 5" descr="Immagine che contiene testo, schermata, diagramma, linea&#10;&#10;Descrizione generata automaticamente"/>
+                    <pic:cNvPicPr>
+                      <a:picLocks noChangeAspect="1" noChangeArrowheads="1"/>
+                    </pic:cNvPicPr>
+                  </pic:nvPicPr>
+                  <pic:blipFill>
+                    <a:blip r:embed="rId35">
+                      <a:extLst>
+                        <a:ext uri="{28A0092B-C50C-407E-A947-70E740481C1C}">
+                          <a14:useLocalDpi xmlns:a14="http://schemas.microsoft.com/office/drawing/2010/main" val="0"/>
+                        </a:ext>
+                      </a:extLst>
+                    </a:blip>
+                    <a:srcRect/>
+                    <a:stretch>
+                      <a:fillRect/>
+                    </a:stretch>
+                  </pic:blipFill>
+                  <pic:spPr bwMode="auto">
+                    <a:xfrm>
+                      <a:off x="0" y="0"/>
+                      <a:ext cx="6118860" cy="3467100"/>
+                    </a:xfrm>
+                    <a:prstGeom prst="rect">
+                      <a:avLst/>
+                    </a:prstGeom>
+                    <a:noFill/>
+                    <a:ln>
+                      <a:noFill/>
+                    </a:ln>
+                  </pic:spPr>
+                </pic:pic>
+              </a:graphicData>
+            </a:graphic>
+          </wp:inline>
+        </w:drawing>
+      </w:r>
+    </w:p>
+    <w:p>
+      <w:pPr>
+        <w:rPr>
+          <w:rFonts w:ascii="Calibri" w:hAnsi="Calibri" w:cs="Calibri"/>
+          <w:noProof/>
+          <w:sz w:val="24"/>
+          <w:szCs w:val="24"/>
+        </w:rPr>
+      </w:pPr>
+      <w:r>
+        <w:rPr>
+          <w:rFonts w:ascii="Calibri" w:hAnsi="Calibri" w:cs="Calibri"/>
+          <w:noProof/>
+          <w:sz w:val="24"/>
+          <w:szCs w:val="24"/>
+        </w:rPr>
+        <w:lastRenderedPageBreak/>
+        <w:t>After a certain treshold of revoling balance, there are not records that respect company’s credit policy. One solution could be deleting the variables from the model, losing some information, or to use alternative models that shrink the coefficient of deterministic variables.</w:t>
+      </w:r>
+    </w:p>
+    <w:p>
+      <w:pPr>
+        <w:rPr>
+          <w:rFonts w:ascii="Calibri" w:hAnsi="Calibri" w:cs="Calibri"/>
+          <w:noProof/>
+          <w:sz w:val="24"/>
+          <w:szCs w:val="24"/>
+        </w:rPr>
+      </w:pPr>
+      <w:r>
+        <w:rPr>
+          <w:rFonts w:ascii="Calibri" w:hAnsi="Calibri" w:cs="Calibri"/>
+          <w:noProof/>
+          <w:sz w:val="24"/>
+          <w:szCs w:val="24"/>
+        </w:rPr>
+        <w:t>Before introducing these alternatives model, the current one has been tested, splitting the dataset in training set (80% of the records) and test set (20% of the records)</w:t>
+      </w:r>
+      <w:r>
+        <w:rPr>
+          <w:rFonts w:ascii="Calibri" w:hAnsi="Calibri" w:cs="Calibri"/>
+          <w:noProof/>
+          <w:sz w:val="24"/>
+          <w:szCs w:val="24"/>
+        </w:rPr>
+        <w:t>.</w:t>
+      </w:r>
+    </w:p>
+    <w:p>
+      <w:pPr>
+        <w:rPr>
+          <w:rFonts w:ascii="Calibri" w:hAnsi="Calibri" w:cs="Calibri"/>
+          <w:noProof/>
+          <w:sz w:val="24"/>
+          <w:szCs w:val="24"/>
+        </w:rPr>
+      </w:pPr>
+      <w:r>
+        <w:rPr>
+          <w:rFonts w:ascii="Calibri" w:hAnsi="Calibri" w:cs="Calibri"/>
+          <w:noProof/>
+          <w:sz w:val="24"/>
+          <w:szCs w:val="24"/>
+        </w:rPr>
+        <w:t>Then some indices for model evaluation has been computed</w:t>
+      </w:r>
+      <w:r>
+        <w:rPr>
+          <w:rFonts w:ascii="Calibri" w:hAnsi="Calibri" w:cs="Calibri"/>
+          <w:noProof/>
+          <w:sz w:val="24"/>
+          <w:szCs w:val="24"/>
+        </w:rPr>
+        <w:t>.</w:t>
+      </w:r>
+    </w:p>
+    <w:p>
+      <w:pPr>
+        <w:rPr>
+          <w:rFonts w:ascii="Calibri" w:hAnsi="Calibri" w:cs="Calibri"/>
+          <w:noProof/>
+          <w:sz w:val="24"/>
+          <w:szCs w:val="24"/>
+        </w:rPr>
+      </w:pPr>
+      <w:r>
+        <w:rPr>
+          <w:rFonts w:ascii="Calibri" w:hAnsi="Calibri" w:cs="Calibri"/>
+          <w:noProof/>
+          <w:sz w:val="24"/>
+          <w:szCs w:val="24"/>
+        </w:rPr>
+        <w:t>Confusion Matrix:</w:t>
+      </w:r>
+    </w:p>
+    <w:tbl>
+      <w:tblPr>
+        <w:tblStyle w:val="Grigliatabella"/>
+        <w:tblW w:w="0" w:type="auto"/>
+        <w:tblLook w:val="04A0" w:firstRow="1" w:lastRow="0" w:firstColumn="1" w:lastColumn="0" w:noHBand="0" w:noVBand="1"/>
+      </w:tblPr>
+      <w:tblGrid>
+        <w:gridCol w:w="2279"/>
+        <w:gridCol w:w="1278"/>
+        <w:gridCol w:w="1279"/>
+      </w:tblGrid>
+      <w:tr>
+        <w:trPr>
+          <w:trHeight w:val="590"/>
+        </w:trPr>
+        <w:tc>
+          <w:tcPr>
+            <w:tcW w:w="1278" w:type="dxa"/>
+          </w:tcPr>
+          <w:p>
+            <w:pPr>
+              <w:rPr>
+                <w:rFonts w:ascii="Calibri" w:hAnsi="Calibri" w:cs="Calibri"/>
+                <w:noProof/>
+                <w:sz w:val="24"/>
+                <w:szCs w:val="24"/>
+              </w:rPr>
+            </w:pPr>
+            <w:r>
+              <w:rPr>
+                <w:rFonts w:ascii="Calibri" w:hAnsi="Calibri" w:cs="Calibri"/>
+                <w:noProof/>
+                <w:sz w:val="24"/>
+                <w:szCs w:val="24"/>
+              </w:rPr>
+              <w:t>Prediction\Reference</w:t>
+            </w:r>
+          </w:p>
+        </w:tc>
+        <w:tc>
+          <w:tcPr>
+            <w:tcW w:w="1278" w:type="dxa"/>
+          </w:tcPr>
+          <w:p>
+            <w:pPr>
+              <w:rPr>
+                <w:rFonts w:ascii="Calibri" w:hAnsi="Calibri" w:cs="Calibri"/>
+                <w:noProof/>
+                <w:sz w:val="24"/>
+                <w:szCs w:val="24"/>
+              </w:rPr>
+            </w:pPr>
+            <w:r>
+              <w:rPr>
+                <w:rFonts w:ascii="Calibri" w:hAnsi="Calibri" w:cs="Calibri"/>
+                <w:noProof/>
+                <w:sz w:val="24"/>
+                <w:szCs w:val="24"/>
+              </w:rPr>
+              <w:t>0</w:t>
+            </w:r>
+          </w:p>
+        </w:tc>
+        <w:tc>
+          <w:tcPr>
+            <w:tcW w:w="1279" w:type="dxa"/>
+          </w:tcPr>
+          <w:p>
+            <w:pPr>
+              <w:rPr>
+                <w:rFonts w:ascii="Calibri" w:hAnsi="Calibri" w:cs="Calibri"/>
+                <w:noProof/>
+                <w:sz w:val="24"/>
+                <w:szCs w:val="24"/>
+              </w:rPr>
+            </w:pPr>
+            <w:r>
+              <w:rPr>
+                <w:rFonts w:ascii="Calibri" w:hAnsi="Calibri" w:cs="Calibri"/>
+                <w:noProof/>
+                <w:sz w:val="24"/>
+                <w:szCs w:val="24"/>
+              </w:rPr>
+              <w:t>1</w:t>
+            </w:r>
+          </w:p>
+        </w:tc>
+      </w:tr>
+      <w:tr>
+        <w:trPr>
+          <w:trHeight w:val="590"/>
+        </w:trPr>
+        <w:tc>
+          <w:tcPr>
+            <w:tcW w:w="1278" w:type="dxa"/>
+          </w:tcPr>
+          <w:p>
+            <w:pPr>
+              <w:rPr>
+                <w:rFonts w:ascii="Calibri" w:hAnsi="Calibri" w:cs="Calibri"/>
+                <w:noProof/>
+                <w:sz w:val="24"/>
+                <w:szCs w:val="24"/>
+              </w:rPr>
+            </w:pPr>
+            <w:r>
+              <w:rPr>
+                <w:rFonts w:ascii="Calibri" w:hAnsi="Calibri" w:cs="Calibri"/>
+                <w:noProof/>
+                <w:sz w:val="24"/>
+                <w:szCs w:val="24"/>
+              </w:rPr>
+              <w:t>0</w:t>
+            </w:r>
+          </w:p>
+        </w:tc>
+        <w:tc>
+          <w:tcPr>
+            <w:tcW w:w="1278" w:type="dxa"/>
+          </w:tcPr>
+          <w:p>
+            <w:pPr>
+              <w:rPr>
+                <w:rFonts w:ascii="Calibri" w:hAnsi="Calibri" w:cs="Calibri"/>
+                <w:noProof/>
+                <w:sz w:val="24"/>
+                <w:szCs w:val="24"/>
+              </w:rPr>
+            </w:pPr>
+            <w:r>
+              <w:rPr>
+                <w:rFonts w:ascii="Calibri" w:hAnsi="Calibri" w:cs="Calibri"/>
+                <w:noProof/>
+                <w:sz w:val="24"/>
+                <w:szCs w:val="24"/>
+              </w:rPr>
+              <w:t>233</w:t>
+            </w:r>
+          </w:p>
+        </w:tc>
+        <w:tc>
+          <w:tcPr>
+            <w:tcW w:w="1279" w:type="dxa"/>
+          </w:tcPr>
+          <w:p>
+            <w:pPr>
+              <w:rPr>
+                <w:rFonts w:ascii="Calibri" w:hAnsi="Calibri" w:cs="Calibri"/>
+                <w:noProof/>
+                <w:sz w:val="24"/>
+                <w:szCs w:val="24"/>
+              </w:rPr>
+            </w:pPr>
+            <w:r>
+              <w:rPr>
+                <w:rFonts w:ascii="Calibri" w:hAnsi="Calibri" w:cs="Calibri"/>
+                <w:noProof/>
+                <w:sz w:val="24"/>
+                <w:szCs w:val="24"/>
+              </w:rPr>
+              <w:t>47</w:t>
+            </w:r>
+          </w:p>
+        </w:tc>
+      </w:tr>
+      <w:tr>
+        <w:trPr>
+          <w:trHeight w:val="615"/>
+        </w:trPr>
+        <w:tc>
+          <w:tcPr>
+            <w:tcW w:w="1278" w:type="dxa"/>
+          </w:tcPr>
+          <w:p>
+            <w:pPr>
+              <w:rPr>
+                <w:rFonts w:ascii="Calibri" w:hAnsi="Calibri" w:cs="Calibri"/>
+                <w:noProof/>
+                <w:sz w:val="24"/>
+                <w:szCs w:val="24"/>
+              </w:rPr>
+            </w:pPr>
+            <w:r>
+              <w:rPr>
+                <w:rFonts w:ascii="Calibri" w:hAnsi="Calibri" w:cs="Calibri"/>
+                <w:noProof/>
+                <w:sz w:val="24"/>
+                <w:szCs w:val="24"/>
+              </w:rPr>
+              <w:t>1</w:t>
+            </w:r>
+          </w:p>
+        </w:tc>
+        <w:tc>
+          <w:tcPr>
+            <w:tcW w:w="1278" w:type="dxa"/>
+          </w:tcPr>
+          <w:p>
+            <w:pPr>
+              <w:rPr>
+                <w:rFonts w:ascii="Calibri" w:hAnsi="Calibri" w:cs="Calibri"/>
+                <w:noProof/>
+                <w:sz w:val="24"/>
+                <w:szCs w:val="24"/>
+              </w:rPr>
+            </w:pPr>
+            <w:r>
+              <w:rPr>
+                <w:rFonts w:ascii="Calibri" w:hAnsi="Calibri" w:cs="Calibri"/>
+                <w:noProof/>
+                <w:sz w:val="24"/>
+                <w:szCs w:val="24"/>
+              </w:rPr>
+              <w:t>136</w:t>
+            </w:r>
+          </w:p>
+        </w:tc>
+        <w:tc>
+          <w:tcPr>
+            <w:tcW w:w="1279" w:type="dxa"/>
+          </w:tcPr>
+          <w:p>
+            <w:pPr>
+              <w:rPr>
+                <w:rFonts w:ascii="Calibri" w:hAnsi="Calibri" w:cs="Calibri"/>
+                <w:noProof/>
+                <w:sz w:val="24"/>
+                <w:szCs w:val="24"/>
+              </w:rPr>
+            </w:pPr>
+            <w:r>
+              <w:rPr>
+                <w:rFonts w:ascii="Calibri" w:hAnsi="Calibri" w:cs="Calibri"/>
+                <w:noProof/>
+                <w:sz w:val="24"/>
+                <w:szCs w:val="24"/>
+              </w:rPr>
+              <w:t>1500</w:t>
+            </w:r>
+          </w:p>
+        </w:tc>
+      </w:tr>
+    </w:tbl>
+    <w:p>
+      <w:pPr>
+        <w:rPr>
+          <w:rStyle w:val="gnvwddmdn3b"/>
+          <w:rFonts w:ascii="Calibri" w:eastAsiaTheme="majorEastAsia" w:hAnsi="Calibri" w:cs="Calibri"/>
+          <w:color w:val="000000"/>
+          <w:kern w:val="0"/>
+          <w:sz w:val="24"/>
+          <w:szCs w:val="24"/>
+          <w:bdr w:val="none" w:sz="0" w:space="0" w:color="auto" w:frame="1"/>
+          <w:lang w:eastAsia="it-IT"/>
+          <w14:ligatures w14:val="none"/>
+        </w:rPr>
+      </w:pPr>
+      <w:r>
+        <w:rPr>
+          <w:rStyle w:val="gnvwddmdn3b"/>
+          <w:rFonts w:ascii="Calibri" w:eastAsiaTheme="majorEastAsia" w:hAnsi="Calibri" w:cs="Calibri"/>
+          <w:color w:val="000000"/>
+          <w:kern w:val="0"/>
+          <w:sz w:val="24"/>
+          <w:szCs w:val="24"/>
+          <w:bdr w:val="none" w:sz="0" w:space="0" w:color="auto" w:frame="1"/>
+          <w:lang w:eastAsia="it-IT"/>
+          <w14:ligatures w14:val="none"/>
+        </w:rPr>
+        <w:t>The model obtained 1550 true p</w:t>
+      </w:r>
+      <w:r>
+        <w:rPr>
+          <w:rStyle w:val="gnvwddmdn3b"/>
+          <w:rFonts w:ascii="Calibri" w:eastAsiaTheme="majorEastAsia" w:hAnsi="Calibri" w:cs="Calibri"/>
+          <w:color w:val="000000"/>
+          <w:kern w:val="0"/>
+          <w:sz w:val="24"/>
+          <w:szCs w:val="24"/>
+          <w:bdr w:val="none" w:sz="0" w:space="0" w:color="auto" w:frame="1"/>
+          <w:lang w:eastAsia="it-IT"/>
+          <w14:ligatures w14:val="none"/>
+        </w:rPr>
+        <w:t>ositives (TP), 233 true negatives (TN), 136 false positives (FP)and 47 false negative (FN).</w:t>
+      </w:r>
+    </w:p>
+    <w:p>
+      <w:pPr>
+        <w:rPr>
+          <w:rStyle w:val="gnvwddmdn3b"/>
+          <w:rFonts w:ascii="Calibri" w:eastAsiaTheme="majorEastAsia" w:hAnsi="Calibri" w:cs="Calibri"/>
+          <w:color w:val="000000"/>
+          <w:kern w:val="0"/>
+          <w:sz w:val="24"/>
+          <w:szCs w:val="24"/>
+          <w:bdr w:val="none" w:sz="0" w:space="0" w:color="auto" w:frame="1"/>
+          <w:lang w:eastAsia="it-IT"/>
+          <w14:ligatures w14:val="none"/>
+        </w:rPr>
+      </w:pPr>
+      <w:r>
+        <w:rPr>
+          <w:rStyle w:val="gnvwddmdn3b"/>
+          <w:rFonts w:ascii="Calibri" w:eastAsiaTheme="majorEastAsia" w:hAnsi="Calibri" w:cs="Calibri"/>
+          <w:color w:val="000000"/>
+          <w:kern w:val="0"/>
+          <w:sz w:val="24"/>
+          <w:szCs w:val="24"/>
+          <w:bdr w:val="none" w:sz="0" w:space="0" w:color="auto" w:frame="1"/>
+          <w:lang w:eastAsia="it-IT"/>
+          <w14:ligatures w14:val="none"/>
+        </w:rPr>
+        <w:t xml:space="preserve">The AUC (Area under the curve of the Receiver Operating Characteristic) is 0.8045, meaning that the model has a high discrimination power. </w:t>
+      </w:r>
+      <w:r>
+        <w:rPr>
+          <w:rStyle w:val="gnvwddmdn3b"/>
+          <w:rFonts w:ascii="Calibri" w:eastAsiaTheme="majorEastAsia" w:hAnsi="Calibri" w:cs="Calibri"/>
+          <w:color w:val="000000"/>
+          <w:kern w:val="0"/>
+          <w:sz w:val="24"/>
+          <w:szCs w:val="24"/>
+          <w:bdr w:val="none" w:sz="0" w:space="0" w:color="auto" w:frame="1"/>
+          <w:lang w:eastAsia="it-IT"/>
+          <w14:ligatures w14:val="none"/>
+        </w:rPr>
+        <w:br/>
+        <w:t xml:space="preserve">The Accuracy </w:t>
+      </w:r>
+      <m:oMath>
+        <m:f>
+          <m:fPr>
+            <m:ctrlPr>
+              <w:rPr>
+                <w:rStyle w:val="gnvwddmdn3b"/>
+                <w:rFonts w:ascii="Cambria Math" w:eastAsiaTheme="majorEastAsia" w:hAnsi="Cambria Math" w:cs="Calibri"/>
+                <w:i/>
+                <w:color w:val="000000"/>
+                <w:kern w:val="0"/>
+                <w:sz w:val="24"/>
+                <w:szCs w:val="24"/>
+                <w:bdr w:val="none" w:sz="0" w:space="0" w:color="auto" w:frame="1"/>
+                <w:lang w:eastAsia="it-IT"/>
+                <w14:ligatures w14:val="none"/>
+              </w:rPr>
+            </m:ctrlPr>
+          </m:fPr>
+          <m:num>
+            <m:r>
+              <w:rPr>
+                <w:rStyle w:val="gnvwddmdn3b"/>
+                <w:rFonts w:ascii="Cambria Math" w:eastAsiaTheme="majorEastAsia" w:hAnsi="Cambria Math" w:cs="Calibri"/>
+                <w:color w:val="000000"/>
+                <w:kern w:val="0"/>
+                <w:sz w:val="24"/>
+                <w:szCs w:val="24"/>
+                <w:bdr w:val="none" w:sz="0" w:space="0" w:color="auto" w:frame="1"/>
+                <w:lang w:eastAsia="it-IT"/>
+                <w14:ligatures w14:val="none"/>
+              </w:rPr>
+              <m:t>TP+TN</m:t>
+            </m:r>
+          </m:num>
+          <m:den>
+            <m:r>
+              <w:rPr>
+                <w:rStyle w:val="gnvwddmdn3b"/>
+                <w:rFonts w:ascii="Cambria Math" w:eastAsiaTheme="majorEastAsia" w:hAnsi="Cambria Math" w:cs="Calibri"/>
+                <w:color w:val="000000"/>
+                <w:kern w:val="0"/>
+                <w:sz w:val="24"/>
+                <w:szCs w:val="24"/>
+                <w:bdr w:val="none" w:sz="0" w:space="0" w:color="auto" w:frame="1"/>
+                <w:lang w:eastAsia="it-IT"/>
+                <w14:ligatures w14:val="none"/>
+              </w:rPr>
+              <m:t>TP+TN+FP+FN</m:t>
+            </m:r>
+          </m:den>
+        </m:f>
+      </m:oMath>
+      <w:r>
+        <w:rPr>
+          <w:rStyle w:val="gnvwddmdn3b"/>
+          <w:rFonts w:ascii="Calibri" w:eastAsiaTheme="majorEastAsia" w:hAnsi="Calibri" w:cs="Calibri"/>
+          <w:color w:val="000000"/>
+          <w:kern w:val="0"/>
+          <w:sz w:val="24"/>
+          <w:szCs w:val="24"/>
+          <w:bdr w:val="none" w:sz="0" w:space="0" w:color="auto" w:frame="1"/>
+          <w:lang w:eastAsia="it-IT"/>
+          <w14:ligatures w14:val="none"/>
+        </w:rPr>
+        <w:t xml:space="preserve"> is equal to </w:t>
+      </w:r>
+      <w:r>
+        <w:rPr>
+          <w:rStyle w:val="gnvwddmdn3b"/>
+          <w:rFonts w:ascii="Calibri" w:eastAsiaTheme="majorEastAsia" w:hAnsi="Calibri" w:cs="Calibri"/>
+          <w:color w:val="000000"/>
+          <w:kern w:val="0"/>
+          <w:sz w:val="24"/>
+          <w:szCs w:val="24"/>
+          <w:bdr w:val="none" w:sz="0" w:space="0" w:color="auto" w:frame="1"/>
+          <w:lang w:eastAsia="it-IT"/>
+          <w14:ligatures w14:val="none"/>
+        </w:rPr>
+        <w:t>0.9044885</w:t>
+      </w:r>
+      <w:r>
+        <w:rPr>
+          <w:rStyle w:val="gnvwddmdn3b"/>
+          <w:rFonts w:ascii="Calibri" w:eastAsiaTheme="majorEastAsia" w:hAnsi="Calibri" w:cs="Calibri"/>
+          <w:color w:val="000000"/>
+          <w:kern w:val="0"/>
+          <w:sz w:val="24"/>
+          <w:szCs w:val="24"/>
+          <w:bdr w:val="none" w:sz="0" w:space="0" w:color="auto" w:frame="1"/>
+          <w:lang w:eastAsia="it-IT"/>
+          <w14:ligatures w14:val="none"/>
+        </w:rPr>
+        <w:t>.</w:t>
+      </w:r>
+    </w:p>
+    <w:p>
+      <w:pPr>
+        <w:rPr>
+          <w:rStyle w:val="gnvwddmdn3b"/>
+          <w:rFonts w:ascii="Calibri" w:eastAsiaTheme="majorEastAsia" w:hAnsi="Calibri" w:cs="Calibri"/>
+          <w:color w:val="000000"/>
+          <w:kern w:val="0"/>
+          <w:sz w:val="24"/>
+          <w:szCs w:val="24"/>
+          <w:bdr w:val="none" w:sz="0" w:space="0" w:color="auto" w:frame="1"/>
+          <w:lang w:eastAsia="it-IT"/>
+          <w14:ligatures w14:val="none"/>
+        </w:rPr>
+      </w:pPr>
+      <w:r>
+        <w:rPr>
+          <w:rStyle w:val="gnvwddmdn3b"/>
+          <w:rFonts w:ascii="Calibri" w:eastAsiaTheme="majorEastAsia" w:hAnsi="Calibri" w:cs="Calibri"/>
+          <w:color w:val="000000"/>
+          <w:kern w:val="0"/>
+          <w:sz w:val="24"/>
+          <w:szCs w:val="24"/>
+          <w:bdr w:val="none" w:sz="0" w:space="0" w:color="auto" w:frame="1"/>
+          <w:lang w:eastAsia="it-IT"/>
+          <w14:ligatures w14:val="none"/>
+        </w:rPr>
+        <w:t xml:space="preserve">The Precision </w:t>
+      </w:r>
+      <m:oMath>
+        <m:f>
+          <m:fPr>
+            <m:ctrlPr>
+              <w:rPr>
+                <w:rStyle w:val="gnvwddmdn3b"/>
+                <w:rFonts w:ascii="Cambria Math" w:eastAsiaTheme="majorEastAsia" w:hAnsi="Cambria Math" w:cs="Calibri"/>
+                <w:i/>
+                <w:color w:val="000000"/>
+                <w:kern w:val="0"/>
+                <w:sz w:val="24"/>
+                <w:szCs w:val="24"/>
+                <w:bdr w:val="none" w:sz="0" w:space="0" w:color="auto" w:frame="1"/>
+                <w:lang w:eastAsia="it-IT"/>
+                <w14:ligatures w14:val="none"/>
+              </w:rPr>
+            </m:ctrlPr>
+          </m:fPr>
+          <m:num>
+            <m:r>
+              <w:rPr>
+                <w:rStyle w:val="gnvwddmdn3b"/>
+                <w:rFonts w:ascii="Cambria Math" w:eastAsiaTheme="majorEastAsia" w:hAnsi="Cambria Math" w:cs="Calibri"/>
+                <w:color w:val="000000"/>
+                <w:kern w:val="0"/>
+                <w:sz w:val="24"/>
+                <w:szCs w:val="24"/>
+                <w:bdr w:val="none" w:sz="0" w:space="0" w:color="auto" w:frame="1"/>
+                <w:lang w:eastAsia="it-IT"/>
+                <w14:ligatures w14:val="none"/>
+              </w:rPr>
+              <m:t>TP</m:t>
+            </m:r>
+          </m:num>
+          <m:den>
+            <m:r>
+              <w:rPr>
+                <w:rStyle w:val="gnvwddmdn3b"/>
+                <w:rFonts w:ascii="Cambria Math" w:eastAsiaTheme="majorEastAsia" w:hAnsi="Cambria Math" w:cs="Calibri"/>
+                <w:color w:val="000000"/>
+                <w:kern w:val="0"/>
+                <w:sz w:val="24"/>
+                <w:szCs w:val="24"/>
+                <w:bdr w:val="none" w:sz="0" w:space="0" w:color="auto" w:frame="1"/>
+                <w:lang w:eastAsia="it-IT"/>
+                <w14:ligatures w14:val="none"/>
+              </w:rPr>
+              <m:t>TP</m:t>
+            </m:r>
+            <m:r>
+              <w:rPr>
+                <w:rStyle w:val="gnvwddmdn3b"/>
+                <w:rFonts w:ascii="Cambria Math" w:eastAsiaTheme="majorEastAsia" w:hAnsi="Cambria Math" w:cs="Calibri"/>
+                <w:color w:val="000000"/>
+                <w:kern w:val="0"/>
+                <w:sz w:val="24"/>
+                <w:szCs w:val="24"/>
+                <w:bdr w:val="none" w:sz="0" w:space="0" w:color="auto" w:frame="1"/>
+                <w:lang w:eastAsia="it-IT"/>
+                <w14:ligatures w14:val="none"/>
+              </w:rPr>
+              <m:t>+FP</m:t>
+            </m:r>
+          </m:den>
+        </m:f>
+      </m:oMath>
+      <w:r>
+        <w:rPr>
+          <w:rStyle w:val="gnvwddmdn3b"/>
+          <w:rFonts w:ascii="Calibri" w:eastAsiaTheme="majorEastAsia" w:hAnsi="Calibri" w:cs="Calibri"/>
+          <w:color w:val="000000"/>
+          <w:kern w:val="0"/>
+          <w:sz w:val="24"/>
+          <w:szCs w:val="24"/>
+          <w:bdr w:val="none" w:sz="0" w:space="0" w:color="auto" w:frame="1"/>
+          <w:lang w:eastAsia="it-IT"/>
+          <w14:ligatures w14:val="none"/>
+        </w:rPr>
+        <w:t xml:space="preserve"> is equal to </w:t>
+      </w:r>
+      <w:r>
+        <w:rPr>
+          <w:rStyle w:val="gnvwddmdn3b"/>
+          <w:rFonts w:ascii="Calibri" w:eastAsiaTheme="majorEastAsia" w:hAnsi="Calibri" w:cs="Calibri"/>
+          <w:color w:val="000000"/>
+          <w:kern w:val="0"/>
+          <w:sz w:val="24"/>
+          <w:szCs w:val="24"/>
+          <w:bdr w:val="none" w:sz="0" w:space="0" w:color="auto" w:frame="1"/>
+          <w:lang w:eastAsia="it-IT"/>
+          <w14:ligatures w14:val="none"/>
+        </w:rPr>
+        <w:t>0.9168704</w:t>
+      </w:r>
+      <w:r>
+        <w:rPr>
+          <w:rStyle w:val="gnvwddmdn3b"/>
+          <w:rFonts w:ascii="Calibri" w:eastAsiaTheme="majorEastAsia" w:hAnsi="Calibri" w:cs="Calibri"/>
+          <w:color w:val="000000"/>
+          <w:kern w:val="0"/>
+          <w:sz w:val="24"/>
+          <w:szCs w:val="24"/>
+          <w:bdr w:val="none" w:sz="0" w:space="0" w:color="auto" w:frame="1"/>
+          <w:lang w:eastAsia="it-IT"/>
+          <w14:ligatures w14:val="none"/>
+        </w:rPr>
+        <w:t>.</w:t>
+      </w:r>
+    </w:p>
+    <w:p>
+      <w:pPr>
+        <w:rPr>
+          <w:rStyle w:val="gnvwddmdn3b"/>
+          <w:rFonts w:ascii="Calibri" w:eastAsiaTheme="majorEastAsia" w:hAnsi="Calibri" w:cs="Calibri"/>
+          <w:color w:val="000000"/>
+          <w:kern w:val="0"/>
+          <w:sz w:val="24"/>
+          <w:szCs w:val="24"/>
+          <w:bdr w:val="none" w:sz="0" w:space="0" w:color="auto" w:frame="1"/>
+          <w:lang w:eastAsia="it-IT"/>
+          <w14:ligatures w14:val="none"/>
+        </w:rPr>
+      </w:pPr>
+      <w:r>
+        <w:rPr>
+          <w:rStyle w:val="gnvwddmdn3b"/>
+          <w:rFonts w:ascii="Calibri" w:eastAsiaTheme="majorEastAsia" w:hAnsi="Calibri" w:cs="Calibri"/>
+          <w:color w:val="000000"/>
+          <w:kern w:val="0"/>
+          <w:sz w:val="24"/>
+          <w:szCs w:val="24"/>
+          <w:bdr w:val="none" w:sz="0" w:space="0" w:color="auto" w:frame="1"/>
+          <w:lang w:eastAsia="it-IT"/>
+          <w14:ligatures w14:val="none"/>
+        </w:rPr>
+        <w:t xml:space="preserve">The Recall </w:t>
+      </w:r>
+      <m:oMath>
+        <m:f>
+          <m:fPr>
+            <m:ctrlPr>
+              <w:rPr>
+                <w:rStyle w:val="gnvwddmdn3b"/>
+                <w:rFonts w:ascii="Cambria Math" w:eastAsiaTheme="majorEastAsia" w:hAnsi="Cambria Math" w:cs="Calibri"/>
+                <w:i/>
+                <w:color w:val="000000"/>
+                <w:kern w:val="0"/>
+                <w:sz w:val="24"/>
+                <w:szCs w:val="24"/>
+                <w:bdr w:val="none" w:sz="0" w:space="0" w:color="auto" w:frame="1"/>
+                <w:lang w:eastAsia="it-IT"/>
+                <w14:ligatures w14:val="none"/>
+              </w:rPr>
+            </m:ctrlPr>
+          </m:fPr>
+          <m:num>
+            <m:r>
+              <w:rPr>
+                <w:rStyle w:val="gnvwddmdn3b"/>
+                <w:rFonts w:ascii="Cambria Math" w:eastAsiaTheme="majorEastAsia" w:hAnsi="Cambria Math" w:cs="Calibri"/>
+                <w:color w:val="000000"/>
+                <w:kern w:val="0"/>
+                <w:sz w:val="24"/>
+                <w:szCs w:val="24"/>
+                <w:bdr w:val="none" w:sz="0" w:space="0" w:color="auto" w:frame="1"/>
+                <w:lang w:eastAsia="it-IT"/>
+                <w14:ligatures w14:val="none"/>
+              </w:rPr>
+              <m:t>TP</m:t>
+            </m:r>
+          </m:num>
+          <m:den>
+            <m:r>
+              <w:rPr>
+                <w:rStyle w:val="gnvwddmdn3b"/>
+                <w:rFonts w:ascii="Cambria Math" w:eastAsiaTheme="majorEastAsia" w:hAnsi="Cambria Math" w:cs="Calibri"/>
+                <w:color w:val="000000"/>
+                <w:kern w:val="0"/>
+                <w:sz w:val="24"/>
+                <w:szCs w:val="24"/>
+                <w:bdr w:val="none" w:sz="0" w:space="0" w:color="auto" w:frame="1"/>
+                <w:lang w:eastAsia="it-IT"/>
+                <w14:ligatures w14:val="none"/>
+              </w:rPr>
+              <m:t>TP+FN</m:t>
+            </m:r>
+          </m:den>
+        </m:f>
+      </m:oMath>
+      <w:r>
+        <w:rPr>
+          <w:rStyle w:val="gnvwddmdn3b"/>
+          <w:rFonts w:ascii="Calibri" w:eastAsiaTheme="majorEastAsia" w:hAnsi="Calibri" w:cs="Calibri"/>
+          <w:color w:val="000000"/>
+          <w:kern w:val="0"/>
+          <w:sz w:val="24"/>
+          <w:szCs w:val="24"/>
+          <w:bdr w:val="none" w:sz="0" w:space="0" w:color="auto" w:frame="1"/>
+          <w:lang w:eastAsia="it-IT"/>
+          <w14:ligatures w14:val="none"/>
+        </w:rPr>
+        <w:t xml:space="preserve"> is equal to </w:t>
+      </w:r>
+      <w:r>
+        <w:rPr>
+          <w:rStyle w:val="gnvwddmdn3b"/>
+          <w:rFonts w:ascii="Calibri" w:eastAsiaTheme="majorEastAsia" w:hAnsi="Calibri" w:cs="Calibri"/>
+          <w:color w:val="000000"/>
+          <w:kern w:val="0"/>
+          <w:sz w:val="24"/>
+          <w:szCs w:val="24"/>
+          <w:bdr w:val="none" w:sz="0" w:space="0" w:color="auto" w:frame="1"/>
+          <w:lang w:eastAsia="it-IT"/>
+          <w14:ligatures w14:val="none"/>
+        </w:rPr>
+        <w:t>0.9696186</w:t>
+      </w:r>
+      <w:r>
+        <w:rPr>
+          <w:rStyle w:val="gnvwddmdn3b"/>
+          <w:rFonts w:ascii="Calibri" w:eastAsiaTheme="majorEastAsia" w:hAnsi="Calibri" w:cs="Calibri"/>
+          <w:color w:val="000000"/>
+          <w:kern w:val="0"/>
+          <w:sz w:val="24"/>
+          <w:szCs w:val="24"/>
+          <w:bdr w:val="none" w:sz="0" w:space="0" w:color="auto" w:frame="1"/>
+          <w:lang w:eastAsia="it-IT"/>
+          <w14:ligatures w14:val="none"/>
+        </w:rPr>
+        <w:t>.</w:t>
+      </w:r>
+    </w:p>
+    <w:p>
+      <w:pPr>
+        <w:rPr>
+          <w:rStyle w:val="gnvwddmdn3b"/>
+          <w:rFonts w:ascii="Calibri" w:eastAsiaTheme="majorEastAsia" w:hAnsi="Calibri" w:cs="Calibri"/>
+          <w:color w:val="000000"/>
+          <w:kern w:val="0"/>
+          <w:sz w:val="24"/>
+          <w:szCs w:val="24"/>
+          <w:bdr w:val="none" w:sz="0" w:space="0" w:color="auto" w:frame="1"/>
+          <w:lang w:eastAsia="it-IT"/>
+          <w14:ligatures w14:val="none"/>
+        </w:rPr>
+      </w:pPr>
+      <w:r>
+        <w:rPr>
+          <w:rStyle w:val="gnvwddmdn3b"/>
+          <w:rFonts w:ascii="Calibri" w:eastAsiaTheme="majorEastAsia" w:hAnsi="Calibri" w:cs="Calibri"/>
+          <w:color w:val="000000"/>
+          <w:kern w:val="0"/>
+          <w:sz w:val="24"/>
+          <w:szCs w:val="24"/>
+          <w:bdr w:val="none" w:sz="0" w:space="0" w:color="auto" w:frame="1"/>
+          <w:lang w:eastAsia="it-IT"/>
+          <w14:ligatures w14:val="none"/>
+        </w:rPr>
+        <w:t>The F1</w:t>
+      </w:r>
+      <w:r>
+        <w:rPr>
+          <w:rStyle w:val="gnvwddmdn3b"/>
+          <w:rFonts w:ascii="Calibri" w:eastAsiaTheme="majorEastAsia" w:hAnsi="Calibri" w:cs="Calibri"/>
+          <w:color w:val="000000"/>
+          <w:kern w:val="0"/>
+          <w:sz w:val="24"/>
+          <w:szCs w:val="24"/>
+          <w:bdr w:val="none" w:sz="0" w:space="0" w:color="auto" w:frame="1"/>
+          <w:lang w:eastAsia="it-IT"/>
+          <w14:ligatures w14:val="none"/>
+        </w:rPr>
+        <w:t xml:space="preserve"> score</w:t>
+      </w:r>
+      <w:r>
+        <w:rPr>
+          <w:rStyle w:val="gnvwddmdn3b"/>
+          <w:rFonts w:ascii="Calibri" w:eastAsiaTheme="majorEastAsia" w:hAnsi="Calibri" w:cs="Calibri"/>
+          <w:color w:val="000000"/>
+          <w:kern w:val="0"/>
+          <w:sz w:val="24"/>
+          <w:szCs w:val="24"/>
+          <w:bdr w:val="none" w:sz="0" w:space="0" w:color="auto" w:frame="1"/>
+          <w:lang w:eastAsia="it-IT"/>
+          <w14:ligatures w14:val="none"/>
+        </w:rPr>
+        <w:t xml:space="preserve">, a harmonic average between of Precision and Recall, is </w:t>
+      </w:r>
+      <w:r>
+        <w:rPr>
+          <w:rStyle w:val="gnvwddmdn3b"/>
+          <w:rFonts w:ascii="Calibri" w:eastAsiaTheme="majorEastAsia" w:hAnsi="Calibri" w:cs="Calibri"/>
+          <w:color w:val="000000"/>
+          <w:kern w:val="0"/>
+          <w:sz w:val="24"/>
+          <w:szCs w:val="24"/>
+          <w:bdr w:val="none" w:sz="0" w:space="0" w:color="auto" w:frame="1"/>
+          <w:lang w:eastAsia="it-IT"/>
+          <w14:ligatures w14:val="none"/>
+        </w:rPr>
+        <w:t>0.9425071</w:t>
+      </w:r>
+      <w:r>
+        <w:rPr>
+          <w:rStyle w:val="gnvwddmdn3b"/>
+          <w:rFonts w:ascii="Calibri" w:eastAsiaTheme="majorEastAsia" w:hAnsi="Calibri" w:cs="Calibri"/>
+          <w:color w:val="000000"/>
+          <w:kern w:val="0"/>
+          <w:sz w:val="24"/>
+          <w:szCs w:val="24"/>
+          <w:bdr w:val="none" w:sz="0" w:space="0" w:color="auto" w:frame="1"/>
+          <w:lang w:eastAsia="it-IT"/>
+          <w14:ligatures w14:val="none"/>
+        </w:rPr>
+        <w:t>.</w:t>
+      </w:r>
+    </w:p>
+    <w:p>
+      <w:pPr>
+        <w:rPr>
+          <w:rStyle w:val="gnvwddmdn3b"/>
+          <w:rFonts w:ascii="Calibri" w:eastAsiaTheme="majorEastAsia" w:hAnsi="Calibri" w:cs="Calibri"/>
+          <w:color w:val="000000"/>
+          <w:kern w:val="0"/>
+          <w:sz w:val="24"/>
+          <w:szCs w:val="24"/>
+          <w:bdr w:val="none" w:sz="0" w:space="0" w:color="auto" w:frame="1"/>
+          <w:lang w:eastAsia="it-IT"/>
+          <w14:ligatures w14:val="none"/>
+        </w:rPr>
+      </w:pPr>
+      <w:r>
+        <w:rPr>
+          <w:rStyle w:val="gnvwddmdn3b"/>
+          <w:rFonts w:ascii="Calibri" w:eastAsiaTheme="majorEastAsia" w:hAnsi="Calibri" w:cs="Calibri"/>
+          <w:color w:val="000000"/>
+          <w:kern w:val="0"/>
+          <w:sz w:val="24"/>
+          <w:szCs w:val="24"/>
+          <w:bdr w:val="none" w:sz="0" w:space="0" w:color="auto" w:frame="1"/>
+          <w:lang w:eastAsia="it-IT"/>
+          <w14:ligatures w14:val="none"/>
+        </w:rPr>
+        <w:t>The model achieved excellent results, indicating that the variables used by the company to determine "company.policy" align closely with those included in the model.</w:t>
+      </w:r>
+    </w:p>
+    <w:p>
+      <w:pPr>
+        <w:rPr>
+          <w:rStyle w:val="gnvwddmdn3b"/>
+          <w:rFonts w:ascii="Calibri" w:eastAsiaTheme="majorEastAsia" w:hAnsi="Calibri" w:cs="Calibri"/>
+          <w:color w:val="000000"/>
+          <w:kern w:val="0"/>
+          <w:sz w:val="24"/>
+          <w:szCs w:val="24"/>
+          <w:bdr w:val="none" w:sz="0" w:space="0" w:color="auto" w:frame="1"/>
+          <w:lang w:eastAsia="it-IT"/>
+          <w14:ligatures w14:val="none"/>
+        </w:rPr>
+      </w:pPr>
+    </w:p>
+    <w:p>
+      <w:pPr>
+        <w:rPr>
+          <w:rFonts w:ascii="Calibri" w:hAnsi="Calibri" w:cs="Calibri"/>
+          <w:noProof/>
+          <w:sz w:val="28"/>
+          <w:szCs w:val="28"/>
+        </w:rPr>
+      </w:pPr>
+      <w:r>
+        <w:rPr>
+          <w:rFonts w:ascii="Calibri" w:hAnsi="Calibri" w:cs="Calibri"/>
+          <w:noProof/>
+          <w:sz w:val="28"/>
+          <w:szCs w:val="28"/>
+        </w:rPr>
+        <w:t>6.3 Ridge Linear Regression</w:t>
+      </w:r>
+    </w:p>
+    <w:p>
+      <w:pPr>
+        <w:rPr>
+          <w:rFonts w:ascii="Calibri" w:hAnsi="Calibri" w:cs="Calibri"/>
+          <w:noProof/>
+          <w:sz w:val="24"/>
+          <w:szCs w:val="24"/>
+        </w:rPr>
+      </w:pPr>
+      <w:r>
+        <w:rPr>
+          <w:rFonts w:ascii="Calibri" w:hAnsi="Calibri" w:cs="Calibri"/>
+          <w:noProof/>
+          <w:sz w:val="24"/>
+          <w:szCs w:val="24"/>
+        </w:rPr>
+        <w:t>n</w:t>
+      </w:r>
+    </w:p>
+    <w:p>
+      <w:pPr>
+        <w:rPr>
+          <w:rFonts w:ascii="Calibri" w:hAnsi="Calibri" w:cs="Calibri"/>
+          <w:noProof/>
+          <w:sz w:val="24"/>
+          <w:szCs w:val="24"/>
+        </w:rPr>
+      </w:pPr>
+    </w:p>
+    <w:p>
+      <w:pPr>
+        <w:rPr>
+          <w:rFonts w:ascii="Calibri" w:hAnsi="Calibri" w:cs="Calibri"/>
+          <w:noProof/>
+          <w:sz w:val="24"/>
+          <w:szCs w:val="24"/>
+        </w:rPr>
+      </w:pPr>
+    </w:p>
+    <w:p>
+      <w:pPr>
+        <w:rPr>
+          <w:rFonts w:ascii="Calibri" w:hAnsi="Calibri" w:cs="Calibri"/>
+          <w:sz w:val="24"/>
+          <w:szCs w:val="24"/>
+        </w:rPr>
+      </w:pPr>
+    </w:p>
+    <w:p>
+      <w:pPr>
+        <w:rPr>
+          <w:rFonts w:ascii="Calibri" w:hAnsi="Calibri" w:cs="Calibri"/>
+          <w:sz w:val="32"/>
+          <w:szCs w:val="32"/>
+        </w:rPr>
+      </w:pPr>
+    </w:p>
+    <w:p>
+      <w:pPr>
+        <w:tabs>
+          <w:tab w:val="left" w:pos="1488"/>
+        </w:tabs>
+        <w:jc w:val="both"/>
+        <w:rPr>
+          <w:rFonts w:ascii="Calibri" w:hAnsi="Calibri" w:cs="Calibri"/>
+          <w:noProof/>
+          <w:sz w:val="24"/>
+          <w:szCs w:val="24"/>
         </w:rPr>
       </w:pPr>
     </w:p>
@@ -6460,6 +8471,84 @@
       <w:shd w:val="clear" w:color="auto" w:fill="E1DFDD"/>
     </w:rPr>
   </w:style>
+  <w:style w:type="table" w:styleId="Grigliatabella">
+    <w:name w:val="Table Grid"/>
+    <w:basedOn w:val="Tabellanormale"/>
+    <w:uiPriority w:val="39"/>
+    <w:rsid w:val="004B253A"/>
+    <w:pPr>
+      <w:spacing w:after="0" w:line="240" w:lineRule="auto"/>
+    </w:pPr>
+    <w:tblPr>
+      <w:tblBorders>
+        <w:top w:val="single" w:sz="4" w:space="0" w:color="auto"/>
+        <w:left w:val="single" w:sz="4" w:space="0" w:color="auto"/>
+        <w:bottom w:val="single" w:sz="4" w:space="0" w:color="auto"/>
+        <w:right w:val="single" w:sz="4" w:space="0" w:color="auto"/>
+        <w:insideH w:val="single" w:sz="4" w:space="0" w:color="auto"/>
+        <w:insideV w:val="single" w:sz="4" w:space="0" w:color="auto"/>
+      </w:tblBorders>
+    </w:tblPr>
+  </w:style>
+  <w:style w:type="paragraph" w:styleId="PreformattatoHTML">
+    <w:name w:val="HTML Preformatted"/>
+    <w:basedOn w:val="Normale"/>
+    <w:link w:val="PreformattatoHTMLCarattere"/>
+    <w:uiPriority w:val="99"/>
+    <w:semiHidden/>
+    <w:unhideWhenUsed/>
+    <w:rsid w:val="0052063E"/>
+    <w:pPr>
+      <w:tabs>
+        <w:tab w:val="left" w:pos="916"/>
+        <w:tab w:val="left" w:pos="1832"/>
+        <w:tab w:val="left" w:pos="2748"/>
+        <w:tab w:val="left" w:pos="3664"/>
+        <w:tab w:val="left" w:pos="4580"/>
+        <w:tab w:val="left" w:pos="5496"/>
+        <w:tab w:val="left" w:pos="6412"/>
+        <w:tab w:val="left" w:pos="7328"/>
+        <w:tab w:val="left" w:pos="8244"/>
+        <w:tab w:val="left" w:pos="9160"/>
+        <w:tab w:val="left" w:pos="10076"/>
+        <w:tab w:val="left" w:pos="10992"/>
+        <w:tab w:val="left" w:pos="11908"/>
+        <w:tab w:val="left" w:pos="12824"/>
+        <w:tab w:val="left" w:pos="13740"/>
+        <w:tab w:val="left" w:pos="14656"/>
+      </w:tabs>
+      <w:spacing w:after="0" w:line="240" w:lineRule="auto"/>
+    </w:pPr>
+    <w:rPr>
+      <w:rFonts w:ascii="Courier New" w:eastAsia="Times New Roman" w:hAnsi="Courier New" w:cs="Courier New"/>
+      <w:kern w:val="0"/>
+      <w:sz w:val="20"/>
+      <w:szCs w:val="20"/>
+      <w:lang w:val="it-IT" w:eastAsia="it-IT"/>
+      <w14:ligatures w14:val="none"/>
+    </w:rPr>
+  </w:style>
+  <w:style w:type="character" w:customStyle="1" w:styleId="PreformattatoHTMLCarattere">
+    <w:name w:val="Preformattato HTML Carattere"/>
+    <w:basedOn w:val="Carpredefinitoparagrafo"/>
+    <w:link w:val="PreformattatoHTML"/>
+    <w:uiPriority w:val="99"/>
+    <w:semiHidden/>
+    <w:rsid w:val="0052063E"/>
+    <w:rPr>
+      <w:rFonts w:ascii="Courier New" w:eastAsia="Times New Roman" w:hAnsi="Courier New" w:cs="Courier New"/>
+      <w:kern w:val="0"/>
+      <w:sz w:val="20"/>
+      <w:szCs w:val="20"/>
+      <w:lang w:eastAsia="it-IT"/>
+      <w14:ligatures w14:val="none"/>
+    </w:rPr>
+  </w:style>
+  <w:style w:type="character" w:customStyle="1" w:styleId="gnvwddmdn3b">
+    <w:name w:val="gnvwddmdn3b"/>
+    <w:basedOn w:val="Carpredefinitoparagrafo"/>
+    <w:rsid w:val="0052063E"/>
+  </w:style>
 </w:styles>
 </file>
 

</xml_diff>

<commit_message>
Writing the report and graphs
</commit_message>
<xml_diff>
--- a/Insights into LendingClub.docx
+++ b/Insights into LendingClub.docx
@@ -476,7 +476,6 @@
         </w:rPr>
       </w:pPr>
       <w:proofErr w:type="spellStart"/>
-      <w:proofErr w:type="gramStart"/>
       <w:r>
         <w:rPr>
           <w:rFonts w:ascii="Calibri" w:hAnsi="Calibri" w:cs="Calibri"/>
@@ -487,7 +486,6 @@
         <w:t>credit.policy</w:t>
       </w:r>
       <w:proofErr w:type="spellEnd"/>
-      <w:proofErr w:type="gramEnd"/>
       <w:r>
         <w:rPr>
           <w:rFonts w:ascii="Calibri" w:hAnsi="Calibri" w:cs="Calibri"/>
@@ -703,7 +701,6 @@
         <w:t>all_other</w:t>
       </w:r>
       <w:proofErr w:type="spellEnd"/>
-      <w:proofErr w:type="gramStart"/>
       <w:r>
         <w:rPr>
           <w:rFonts w:ascii="Calibri" w:hAnsi="Calibri" w:cs="Calibri"/>
@@ -720,7 +717,6 @@
         </w:rPr>
         <w:t>;</w:t>
       </w:r>
-      <w:proofErr w:type="gramEnd"/>
     </w:p>
     <w:p>
       <w:pPr>
@@ -736,7 +732,6 @@
         </w:rPr>
       </w:pPr>
       <w:proofErr w:type="spellStart"/>
-      <w:proofErr w:type="gramStart"/>
       <w:r>
         <w:rPr>
           <w:rFonts w:ascii="Calibri" w:hAnsi="Calibri" w:cs="Calibri"/>
@@ -744,17 +739,7 @@
           <w:szCs w:val="24"/>
           <w:u w:val="single"/>
         </w:rPr>
-        <w:t>not.fully</w:t>
-      </w:r>
-      <w:proofErr w:type="gramEnd"/>
-      <w:r>
-        <w:rPr>
-          <w:rFonts w:ascii="Calibri" w:hAnsi="Calibri" w:cs="Calibri"/>
-          <w:sz w:val="24"/>
-          <w:szCs w:val="24"/>
-          <w:u w:val="single"/>
-        </w:rPr>
-        <w:t>.paid</w:t>
+        <w:t>not.fully.paid</w:t>
       </w:r>
       <w:proofErr w:type="spellEnd"/>
       <w:r>
@@ -801,7 +786,6 @@
         </w:rPr>
       </w:pPr>
       <w:proofErr w:type="spellStart"/>
-      <w:proofErr w:type="gramStart"/>
       <w:r>
         <w:rPr>
           <w:rFonts w:ascii="Calibri" w:hAnsi="Calibri" w:cs="Calibri"/>
@@ -812,7 +796,6 @@
         <w:t>int.rate</w:t>
       </w:r>
       <w:proofErr w:type="spellEnd"/>
-      <w:proofErr w:type="gramEnd"/>
       <w:r>
         <w:rPr>
           <w:rFonts w:ascii="Calibri" w:hAnsi="Calibri" w:cs="Calibri"/>
@@ -884,18 +867,8 @@
           <w:sz w:val="24"/>
           <w:szCs w:val="24"/>
         </w:rPr>
-        <w:t xml:space="preserve">: the natural log of the borrower self-reported annual </w:t>
-      </w:r>
-      <w:proofErr w:type="gramStart"/>
-      <w:r>
-        <w:rPr>
-          <w:rFonts w:ascii="Calibri" w:hAnsi="Calibri" w:cs="Calibri"/>
-          <w:sz w:val="24"/>
-          <w:szCs w:val="24"/>
-        </w:rPr>
-        <w:t>income;</w:t>
-      </w:r>
-      <w:proofErr w:type="gramEnd"/>
+        <w:t>: the natural log of the borrower self-reported annual income;</w:t>
+      </w:r>
     </w:p>
     <w:p>
       <w:pPr>
@@ -961,16 +934,7 @@
           <w:sz w:val="24"/>
           <w:szCs w:val="24"/>
         </w:rPr>
-        <w:t xml:space="preserve"> owed by the borrower if the loan is </w:t>
-      </w:r>
-      <w:proofErr w:type="gramStart"/>
-      <w:r>
-        <w:rPr>
-          <w:rFonts w:ascii="Calibri" w:hAnsi="Calibri" w:cs="Calibri"/>
-          <w:sz w:val="24"/>
-          <w:szCs w:val="24"/>
-        </w:rPr>
-        <w:t>funded</w:t>
+        <w:t xml:space="preserve"> owed by the borrower if the loan is funded</w:t>
       </w:r>
       <w:r>
         <w:rPr>
@@ -980,7 +944,6 @@
         </w:rPr>
         <w:t>;</w:t>
       </w:r>
-      <w:proofErr w:type="gramEnd"/>
     </w:p>
     <w:p>
       <w:pPr>
@@ -1028,16 +991,7 @@
           <w:sz w:val="24"/>
           <w:szCs w:val="24"/>
         </w:rPr>
-        <w:t xml:space="preserve">he debt-to-income ratio of the borrower, calculated as the amount of debt divided by annual </w:t>
-      </w:r>
-      <w:proofErr w:type="gramStart"/>
-      <w:r>
-        <w:rPr>
-          <w:rFonts w:ascii="Calibri" w:hAnsi="Calibri" w:cs="Calibri"/>
-          <w:sz w:val="24"/>
-          <w:szCs w:val="24"/>
-        </w:rPr>
-        <w:t>income</w:t>
+        <w:t>he debt-to-income ratio of the borrower, calculated as the amount of debt divided by annual income</w:t>
       </w:r>
       <w:r>
         <w:rPr>
@@ -1047,7 +1001,6 @@
         </w:rPr>
         <w:t>;</w:t>
       </w:r>
-      <w:proofErr w:type="gramEnd"/>
     </w:p>
     <w:p>
       <w:pPr>
@@ -1093,16 +1046,7 @@
           <w:sz w:val="24"/>
           <w:szCs w:val="24"/>
         </w:rPr>
-        <w:t xml:space="preserve">he FICO credit score of the </w:t>
-      </w:r>
-      <w:proofErr w:type="gramStart"/>
-      <w:r>
-        <w:rPr>
-          <w:rFonts w:ascii="Calibri" w:hAnsi="Calibri" w:cs="Calibri"/>
-          <w:sz w:val="24"/>
-          <w:szCs w:val="24"/>
-        </w:rPr>
-        <w:t>borrower</w:t>
+        <w:t>he FICO credit score of the borrower</w:t>
       </w:r>
       <w:r>
         <w:rPr>
@@ -1112,7 +1056,6 @@
         </w:rPr>
         <w:t>;</w:t>
       </w:r>
-      <w:proofErr w:type="gramEnd"/>
     </w:p>
     <w:p>
       <w:pPr>
@@ -1128,7 +1071,6 @@
         </w:rPr>
       </w:pPr>
       <w:proofErr w:type="spellStart"/>
-      <w:proofErr w:type="gramStart"/>
       <w:r>
         <w:rPr>
           <w:rFonts w:ascii="Calibri" w:hAnsi="Calibri" w:cs="Calibri"/>
@@ -1139,7 +1081,6 @@
         <w:t>days.with.cr.line</w:t>
       </w:r>
       <w:proofErr w:type="spellEnd"/>
-      <w:proofErr w:type="gramEnd"/>
       <w:r>
         <w:rPr>
           <w:rFonts w:ascii="Calibri" w:hAnsi="Calibri" w:cs="Calibri"/>
@@ -1220,16 +1161,7 @@
           <w:sz w:val="24"/>
           <w:szCs w:val="24"/>
         </w:rPr>
-        <w:t xml:space="preserve">he borrower's revolving balance, i.e., the amount unpaid at the end of the credit card billing </w:t>
-      </w:r>
-      <w:proofErr w:type="gramStart"/>
-      <w:r>
-        <w:rPr>
-          <w:rFonts w:ascii="Calibri" w:hAnsi="Calibri" w:cs="Calibri"/>
-          <w:sz w:val="24"/>
-          <w:szCs w:val="24"/>
-        </w:rPr>
-        <w:t>cycle</w:t>
+        <w:t>he borrower's revolving balance, i.e., the amount unpaid at the end of the credit card billing cycle</w:t>
       </w:r>
       <w:r>
         <w:rPr>
@@ -1239,7 +1171,6 @@
         </w:rPr>
         <w:t>;</w:t>
       </w:r>
-      <w:proofErr w:type="gramEnd"/>
     </w:p>
     <w:p>
       <w:pPr>
@@ -1255,7 +1186,6 @@
         </w:rPr>
       </w:pPr>
       <w:proofErr w:type="spellStart"/>
-      <w:proofErr w:type="gramStart"/>
       <w:r>
         <w:rPr>
           <w:rFonts w:ascii="Calibri" w:hAnsi="Calibri" w:cs="Calibri"/>
@@ -1266,7 +1196,6 @@
         <w:t>revol.util</w:t>
       </w:r>
       <w:proofErr w:type="spellEnd"/>
-      <w:proofErr w:type="gramEnd"/>
       <w:r>
         <w:rPr>
           <w:rFonts w:ascii="Calibri" w:hAnsi="Calibri" w:cs="Calibri"/>
@@ -1315,18 +1244,8 @@
           <w:sz w:val="24"/>
           <w:szCs w:val="24"/>
         </w:rPr>
-        <w:t xml:space="preserve"> </w:t>
-      </w:r>
-      <w:proofErr w:type="gramStart"/>
-      <w:r>
-        <w:rPr>
-          <w:rFonts w:ascii="Calibri" w:hAnsi="Calibri" w:cs="Calibri"/>
-          <w:sz w:val="24"/>
-          <w:szCs w:val="24"/>
-        </w:rPr>
-        <w:t>risk;</w:t>
-      </w:r>
-      <w:proofErr w:type="gramEnd"/>
+        <w:t xml:space="preserve"> risk;</w:t>
+      </w:r>
     </w:p>
     <w:p>
       <w:pPr>
@@ -1341,7 +1260,6 @@
           <w:szCs w:val="24"/>
         </w:rPr>
       </w:pPr>
-      <w:proofErr w:type="gramStart"/>
       <w:r>
         <w:rPr>
           <w:rFonts w:ascii="Calibri" w:hAnsi="Calibri" w:cs="Calibri"/>
@@ -1358,17 +1276,7 @@
           <w:szCs w:val="24"/>
           <w:u w:val="single"/>
         </w:rPr>
-        <w:t>inq.last</w:t>
-      </w:r>
-      <w:proofErr w:type="gramEnd"/>
-      <w:r>
-        <w:rPr>
-          <w:rFonts w:ascii="Calibri" w:hAnsi="Calibri" w:cs="Calibri"/>
-          <w:sz w:val="24"/>
-          <w:szCs w:val="24"/>
-          <w:u w:val="single"/>
-        </w:rPr>
-        <w:t>.6mths</w:t>
+        <w:t>inq.last.6mths</w:t>
       </w:r>
       <w:r>
         <w:rPr>
@@ -1423,16 +1331,7 @@
           <w:sz w:val="24"/>
           <w:szCs w:val="24"/>
         </w:rPr>
-        <w:t xml:space="preserve">: The number of times the borrower has been 30+ days past due on a payment in the past 2 </w:t>
-      </w:r>
-      <w:proofErr w:type="gramStart"/>
-      <w:r>
-        <w:rPr>
-          <w:rFonts w:ascii="Calibri" w:hAnsi="Calibri" w:cs="Calibri"/>
-          <w:sz w:val="24"/>
-          <w:szCs w:val="24"/>
-        </w:rPr>
-        <w:t>years</w:t>
+        <w:t>: The number of times the borrower has been 30+ days past due on a payment in the past 2 years</w:t>
       </w:r>
       <w:r>
         <w:rPr>
@@ -1442,7 +1341,6 @@
         </w:rPr>
         <w:t>;</w:t>
       </w:r>
-      <w:proofErr w:type="gramEnd"/>
     </w:p>
     <w:p>
       <w:pPr>
@@ -1644,16 +1542,7 @@
           <w:sz w:val="24"/>
           <w:szCs w:val="24"/>
         </w:rPr>
-        <w:t>: exponential of the natural logarithm of the annual income (log.annual.inc</w:t>
-      </w:r>
-      <w:proofErr w:type="gramStart"/>
-      <w:r>
-        <w:rPr>
-          <w:rFonts w:ascii="Calibri" w:hAnsi="Calibri" w:cs="Calibri"/>
-          <w:sz w:val="24"/>
-          <w:szCs w:val="24"/>
-        </w:rPr>
-        <w:t>)</w:t>
+        <w:t>: exponential of the natural logarithm of the annual income (log.annual.inc)</w:t>
       </w:r>
       <w:r>
         <w:rPr>
@@ -1663,7 +1552,6 @@
         </w:rPr>
         <w:t>;</w:t>
       </w:r>
-      <w:proofErr w:type="gramEnd"/>
     </w:p>
     <w:p>
       <w:pPr>
@@ -1705,7 +1593,6 @@
         <w:t>dti</w:t>
       </w:r>
       <w:proofErr w:type="spellEnd"/>
-      <w:proofErr w:type="gramStart"/>
       <w:r>
         <w:rPr>
           <w:rFonts w:ascii="Calibri" w:hAnsi="Calibri" w:cs="Calibri"/>
@@ -1714,7 +1601,6 @@
         </w:rPr>
         <w:t>);</w:t>
       </w:r>
-      <w:proofErr w:type="gramEnd"/>
     </w:p>
     <w:p>
       <w:pPr>
@@ -2103,25 +1989,7 @@
           <w:sz w:val="24"/>
           <w:szCs w:val="24"/>
         </w:rPr>
-        <w:t xml:space="preserve">Most of the users ask for a loan for debit consolidation, followed by credit card payments, home renovations, small business funding, major purchases, educational </w:t>
-      </w:r>
-      <w:proofErr w:type="gramStart"/>
-      <w:r>
-        <w:rPr>
-          <w:rFonts w:ascii="Calibri" w:hAnsi="Calibri" w:cs="Calibri"/>
-          <w:sz w:val="24"/>
-          <w:szCs w:val="24"/>
-        </w:rPr>
-        <w:t>purposes</w:t>
-      </w:r>
-      <w:proofErr w:type="gramEnd"/>
-      <w:r>
-        <w:rPr>
-          <w:rFonts w:ascii="Calibri" w:hAnsi="Calibri" w:cs="Calibri"/>
-          <w:sz w:val="24"/>
-          <w:szCs w:val="24"/>
-        </w:rPr>
-        <w:t xml:space="preserve"> and others. </w:t>
+        <w:t xml:space="preserve">Most of the users ask for a loan for debit consolidation, followed by credit card payments, home renovations, small business funding, major purchases, educational purposes and others. </w:t>
       </w:r>
     </w:p>
     <w:p>
@@ -6695,7 +6563,6 @@
         <w:t>The model achieved excellent results, indicating that the variables used by the company to determine "</w:t>
       </w:r>
       <w:proofErr w:type="spellStart"/>
-      <w:proofErr w:type="gramStart"/>
       <w:r>
         <w:rPr>
           <w:rStyle w:val="gnvwddmdn3b"/>
@@ -6711,7 +6578,6 @@
         <w:t>company.policy</w:t>
       </w:r>
       <w:proofErr w:type="spellEnd"/>
-      <w:proofErr w:type="gramEnd"/>
       <w:r>
         <w:rPr>
           <w:rStyle w:val="gnvwddmdn3b"/>
@@ -8037,9 +7903,8 @@
           <w:lang w:eastAsia="it-IT"/>
           <w14:ligatures w14:val="none"/>
         </w:rPr>
-        <w:t xml:space="preserve">, </w:t>
-      </w:r>
-      <w:proofErr w:type="gramStart"/>
+        <w:t>, similar</w:t>
+      </w:r>
       <w:r>
         <w:rPr>
           <w:rStyle w:val="gnvwddmdn3b"/>
@@ -8052,7 +7917,7 @@
           <w:lang w:eastAsia="it-IT"/>
           <w14:ligatures w14:val="none"/>
         </w:rPr>
-        <w:t>similar</w:t>
+        <w:t xml:space="preserve"> </w:t>
       </w:r>
       <w:r>
         <w:rPr>
@@ -8066,36 +7931,7 @@
           <w:lang w:eastAsia="it-IT"/>
           <w14:ligatures w14:val="none"/>
         </w:rPr>
-        <w:t xml:space="preserve"> </w:t>
-      </w:r>
-      <w:r>
-        <w:rPr>
-          <w:rStyle w:val="gnvwddmdn3b"/>
-          <w:rFonts w:ascii="Calibri" w:eastAsiaTheme="majorEastAsia" w:hAnsi="Calibri" w:cs="Calibri"/>
-          <w:color w:val="000000"/>
-          <w:kern w:val="0"/>
-          <w:sz w:val="24"/>
-          <w:szCs w:val="24"/>
-          <w:bdr w:val="none" w:sz="0" w:space="0" w:color="auto" w:frame="1"/>
-          <w:lang w:eastAsia="it-IT"/>
-          <w14:ligatures w14:val="none"/>
-        </w:rPr>
-        <w:t>to</w:t>
-      </w:r>
-      <w:proofErr w:type="gramEnd"/>
-      <w:r>
-        <w:rPr>
-          <w:rStyle w:val="gnvwddmdn3b"/>
-          <w:rFonts w:ascii="Calibri" w:eastAsiaTheme="majorEastAsia" w:hAnsi="Calibri" w:cs="Calibri"/>
-          <w:color w:val="000000"/>
-          <w:kern w:val="0"/>
-          <w:sz w:val="24"/>
-          <w:szCs w:val="24"/>
-          <w:bdr w:val="none" w:sz="0" w:space="0" w:color="auto" w:frame="1"/>
-          <w:lang w:eastAsia="it-IT"/>
-          <w14:ligatures w14:val="none"/>
-        </w:rPr>
-        <w:t xml:space="preserve"> the one with model 1.</w:t>
+        <w:t>to the one with model 1.</w:t>
       </w:r>
     </w:p>
     <w:p>
@@ -8241,37 +8077,7 @@
           <w:lang w:eastAsia="it-IT"/>
           <w14:ligatures w14:val="none"/>
         </w:rPr>
-        <w:t xml:space="preserve"> </w:t>
-      </w:r>
-      <w:proofErr w:type="gramStart"/>
-      <w:r>
-        <w:rPr>
-          <w:rStyle w:val="gnvwddmdn3b"/>
-          <w:rFonts w:ascii="Calibri" w:eastAsiaTheme="majorEastAsia" w:hAnsi="Calibri" w:cs="Calibri"/>
-          <w:color w:val="000000"/>
-          <w:kern w:val="0"/>
-          <w:sz w:val="28"/>
-          <w:szCs w:val="28"/>
-          <w:bdr w:val="none" w:sz="0" w:space="0" w:color="auto" w:frame="1"/>
-          <w:lang w:eastAsia="it-IT"/>
-          <w14:ligatures w14:val="none"/>
-        </w:rPr>
-        <w:t>Step-wise</w:t>
-      </w:r>
-      <w:proofErr w:type="gramEnd"/>
-      <w:r>
-        <w:rPr>
-          <w:rStyle w:val="gnvwddmdn3b"/>
-          <w:rFonts w:ascii="Calibri" w:eastAsiaTheme="majorEastAsia" w:hAnsi="Calibri" w:cs="Calibri"/>
-          <w:color w:val="000000"/>
-          <w:kern w:val="0"/>
-          <w:sz w:val="28"/>
-          <w:szCs w:val="28"/>
-          <w:bdr w:val="none" w:sz="0" w:space="0" w:color="auto" w:frame="1"/>
-          <w:lang w:eastAsia="it-IT"/>
-          <w14:ligatures w14:val="none"/>
-        </w:rPr>
-        <w:t xml:space="preserve"> Selection</w:t>
+        <w:t xml:space="preserve"> Step-wise Selection</w:t>
       </w:r>
     </w:p>
     <w:p>
@@ -10699,7 +10505,7 @@
         </w:rPr>
         <w:lastRenderedPageBreak/>
         <w:drawing>
-          <wp:inline distT="0" distB="0" distL="0" distR="0" wp14:anchorId="103E4DE1" wp14:editId="2700EB9A">
+          <wp:inline distT="0" distB="0" distL="0" distR="0" wp14:anchorId="103E4DE1" wp14:editId="28B46C17">
             <wp:extent cx="6118860" cy="3840480"/>
             <wp:effectExtent l="0" t="0" r="0" b="7620"/>
             <wp:docPr id="45025015" name="Immagine 3" descr="Immagine che contiene testo, schermata, diagramma, numero&#10;&#10;Descrizione generata automaticamente"/>
@@ -10835,7 +10641,6 @@
               </w:rPr>
             </w:pPr>
             <w:proofErr w:type="spellStart"/>
-            <w:proofErr w:type="gramStart"/>
             <w:r>
               <w:rPr>
                 <w:rFonts w:ascii="Calibri" w:hAnsi="Calibri" w:cs="Calibri"/>
@@ -10845,7 +10650,6 @@
               <w:t>credit.policy</w:t>
             </w:r>
             <w:proofErr w:type="spellEnd"/>
-            <w:proofErr w:type="gramEnd"/>
             <w:r>
               <w:rPr>
                 <w:rFonts w:ascii="Calibri" w:hAnsi="Calibri" w:cs="Calibri"/>
@@ -11173,7 +10977,6 @@
               </w:rPr>
             </w:pPr>
             <w:proofErr w:type="spellStart"/>
-            <w:proofErr w:type="gramStart"/>
             <w:r>
               <w:rPr>
                 <w:rFonts w:ascii="Calibri" w:hAnsi="Calibri" w:cs="Calibri"/>
@@ -11183,7 +10986,6 @@
               <w:t>days.with.cr.line</w:t>
             </w:r>
             <w:proofErr w:type="spellEnd"/>
-            <w:proofErr w:type="gramEnd"/>
             <w:r>
               <w:rPr>
                 <w:rFonts w:ascii="Calibri" w:hAnsi="Calibri" w:cs="Calibri"/>
@@ -11337,7 +11139,6 @@
               </w:rPr>
             </w:pPr>
             <w:proofErr w:type="spellStart"/>
-            <w:proofErr w:type="gramStart"/>
             <w:r>
               <w:rPr>
                 <w:rFonts w:ascii="Calibri" w:hAnsi="Calibri" w:cs="Calibri"/>
@@ -11347,7 +11148,6 @@
               <w:t>revol.util</w:t>
             </w:r>
             <w:proofErr w:type="spellEnd"/>
-            <w:proofErr w:type="gramEnd"/>
             <w:r>
               <w:rPr>
                 <w:rFonts w:ascii="Calibri" w:hAnsi="Calibri" w:cs="Calibri"/>
@@ -11419,23 +11219,13 @@
                 <w:szCs w:val="24"/>
               </w:rPr>
             </w:pPr>
-            <w:proofErr w:type="gramStart"/>
             <w:r>
               <w:rPr>
                 <w:rFonts w:ascii="Calibri" w:hAnsi="Calibri" w:cs="Calibri"/>
                 <w:sz w:val="24"/>
                 <w:szCs w:val="24"/>
               </w:rPr>
-              <w:t>inq.last</w:t>
-            </w:r>
-            <w:proofErr w:type="gramEnd"/>
-            <w:r>
-              <w:rPr>
-                <w:rFonts w:ascii="Calibri" w:hAnsi="Calibri" w:cs="Calibri"/>
-                <w:sz w:val="24"/>
-                <w:szCs w:val="24"/>
-              </w:rPr>
-              <w:t xml:space="preserve">.6mths    </w:t>
+              <w:t xml:space="preserve">inq.last.6mths    </w:t>
             </w:r>
           </w:p>
         </w:tc>
@@ -12454,7 +12244,7 @@
         </w:rPr>
         <w:lastRenderedPageBreak/>
         <w:drawing>
-          <wp:inline distT="0" distB="0" distL="0" distR="0" wp14:anchorId="0AB69D7B" wp14:editId="26806720">
+          <wp:inline distT="0" distB="0" distL="0" distR="0" wp14:anchorId="0AB69D7B" wp14:editId="701675DC">
             <wp:extent cx="6118860" cy="3840480"/>
             <wp:effectExtent l="0" t="0" r="0" b="7620"/>
             <wp:docPr id="1635383726" name="Immagine 4" descr="Immagine che contiene testo, schermata, diagramma, numero&#10;&#10;Descrizione generata automaticamente"/>
@@ -15110,27 +14900,7 @@
             <w:sz w:val="24"/>
             <w:szCs w:val="24"/>
           </w:rPr>
-          <w:t>Click he</w:t>
-        </w:r>
-        <w:r>
-          <w:rPr>
-            <w:rStyle w:val="Collegamentoipertestuale"/>
-            <w:rFonts w:ascii="Calibri" w:eastAsiaTheme="minorEastAsia" w:hAnsi="Calibri" w:cs="Calibri"/>
-            <w:noProof/>
-            <w:sz w:val="24"/>
-            <w:szCs w:val="24"/>
-          </w:rPr>
-          <w:t>r</w:t>
-        </w:r>
-        <w:r>
-          <w:rPr>
-            <w:rStyle w:val="Collegamentoipertestuale"/>
-            <w:rFonts w:ascii="Calibri" w:eastAsiaTheme="minorEastAsia" w:hAnsi="Calibri" w:cs="Calibri"/>
-            <w:noProof/>
-            <w:sz w:val="24"/>
-            <w:szCs w:val="24"/>
-          </w:rPr>
-          <w:t>e</w:t>
+          <w:t>Click here</w:t>
         </w:r>
       </w:hyperlink>
       <w:r>
@@ -15239,7 +15009,183 @@
           <w:sz w:val="32"/>
           <w:szCs w:val="32"/>
         </w:rPr>
-        <w:t>clusters meaningful, and what are the significant differences between them?</w:t>
+        <w:t>clusters meaningful, and what are the</w:t>
+      </w:r>
+      <w:r>
+        <w:rPr>
+          <w:rFonts w:ascii="Calibri" w:eastAsiaTheme="minorEastAsia" w:hAnsi="Calibri" w:cs="Calibri"/>
+          <w:noProof/>
+          <w:sz w:val="32"/>
+          <w:szCs w:val="32"/>
+        </w:rPr>
+        <w:t xml:space="preserve"> </w:t>
+      </w:r>
+      <w:r>
+        <w:rPr>
+          <w:rFonts w:ascii="Calibri" w:eastAsiaTheme="minorEastAsia" w:hAnsi="Calibri" w:cs="Calibri"/>
+          <w:noProof/>
+          <w:sz w:val="32"/>
+          <w:szCs w:val="32"/>
+        </w:rPr>
+        <w:t>differences between them?</w:t>
+      </w:r>
+    </w:p>
+    <w:p>
+      <w:pPr>
+        <w:jc w:val="both"/>
+        <w:rPr>
+          <w:rFonts w:ascii="Calibri" w:eastAsiaTheme="minorEastAsia" w:hAnsi="Calibri" w:cs="Calibri"/>
+          <w:noProof/>
+          <w:sz w:val="24"/>
+          <w:szCs w:val="24"/>
+        </w:rPr>
+      </w:pPr>
+      <w:r>
+        <w:rPr>
+          <w:rFonts w:ascii="Calibri" w:eastAsiaTheme="minorEastAsia" w:hAnsi="Calibri" w:cs="Calibri"/>
+          <w:noProof/>
+          <w:sz w:val="24"/>
+          <w:szCs w:val="24"/>
+        </w:rPr>
+        <w:t>To answer this question data visualization techniques have been used.</w:t>
+      </w:r>
+    </w:p>
+    <w:p>
+      <w:pPr>
+        <w:jc w:val="both"/>
+        <w:rPr>
+          <w:rFonts w:ascii="Calibri" w:eastAsiaTheme="minorEastAsia" w:hAnsi="Calibri" w:cs="Calibri"/>
+          <w:noProof/>
+          <w:sz w:val="28"/>
+          <w:szCs w:val="28"/>
+        </w:rPr>
+      </w:pPr>
+      <w:r>
+        <w:rPr>
+          <w:rFonts w:ascii="Calibri" w:eastAsiaTheme="minorEastAsia" w:hAnsi="Calibri" w:cs="Calibri"/>
+          <w:noProof/>
+          <w:sz w:val="28"/>
+          <w:szCs w:val="28"/>
+        </w:rPr>
+        <w:t xml:space="preserve">9.1 </w:t>
+      </w:r>
+      <w:r>
+        <w:rPr>
+          <w:rFonts w:ascii="Calibri" w:eastAsiaTheme="minorEastAsia" w:hAnsi="Calibri" w:cs="Calibri"/>
+          <w:noProof/>
+          <w:sz w:val="28"/>
+          <w:szCs w:val="28"/>
+        </w:rPr>
+        <w:t>Clustering filtering</w:t>
+      </w:r>
+    </w:p>
+    <w:p>
+      <w:pPr>
+        <w:jc w:val="both"/>
+        <w:rPr>
+          <w:rFonts w:ascii="Calibri" w:eastAsiaTheme="minorEastAsia" w:hAnsi="Calibri" w:cs="Calibri"/>
+          <w:noProof/>
+          <w:sz w:val="24"/>
+          <w:szCs w:val="24"/>
+        </w:rPr>
+      </w:pPr>
+      <w:r>
+        <w:rPr>
+          <w:rFonts w:ascii="Calibri" w:eastAsiaTheme="minorEastAsia" w:hAnsi="Calibri" w:cs="Calibri"/>
+          <w:noProof/>
+          <w:sz w:val="24"/>
+          <w:szCs w:val="24"/>
+        </w:rPr>
+        <w:t>Before starting the analysis, a decision on how to deal with records without clusters had to be made. They are 90 records, representing less than 1% of the whole dataset.</w:t>
+      </w:r>
+    </w:p>
+    <w:p>
+      <w:pPr>
+        <w:jc w:val="both"/>
+        <w:rPr>
+          <w:rFonts w:ascii="Calibri" w:eastAsiaTheme="minorEastAsia" w:hAnsi="Calibri" w:cs="Calibri"/>
+          <w:noProof/>
+          <w:sz w:val="24"/>
+          <w:szCs w:val="24"/>
+        </w:rPr>
+      </w:pPr>
+      <w:r>
+        <w:rPr>
+          <w:rFonts w:ascii="Calibri" w:eastAsiaTheme="minorEastAsia" w:hAnsi="Calibri" w:cs="Calibri"/>
+          <w:noProof/>
+          <w:sz w:val="24"/>
+          <w:szCs w:val="24"/>
+        </w:rPr>
+        <w:t xml:space="preserve">Given that the objective was to form clusters, and that the black dots present many differences between each other, analysing them in group </w:t>
+      </w:r>
+      <w:r>
+        <w:rPr>
+          <w:rFonts w:ascii="Calibri" w:eastAsiaTheme="minorEastAsia" w:hAnsi="Calibri" w:cs="Calibri"/>
+          <w:noProof/>
+          <w:sz w:val="24"/>
+          <w:szCs w:val="24"/>
+        </w:rPr>
+        <w:t>would have been of little significance</w:t>
+      </w:r>
+      <w:r>
+        <w:rPr>
+          <w:rFonts w:ascii="Calibri" w:eastAsiaTheme="minorEastAsia" w:hAnsi="Calibri" w:cs="Calibri"/>
+          <w:noProof/>
+          <w:sz w:val="24"/>
+          <w:szCs w:val="24"/>
+        </w:rPr>
+        <w:t xml:space="preserve">. Analyse them singulary or in smaller groups could be a choise, but in our case it would be too expensive and time consuming, given our goal. The decision is to exclude them from the analysis, filtering them out. </w:t>
+      </w:r>
+    </w:p>
+    <w:p>
+      <w:pPr>
+        <w:jc w:val="both"/>
+        <w:rPr>
+          <w:rFonts w:ascii="Calibri" w:eastAsiaTheme="minorEastAsia" w:hAnsi="Calibri" w:cs="Calibri"/>
+          <w:noProof/>
+          <w:sz w:val="28"/>
+          <w:szCs w:val="28"/>
+        </w:rPr>
+      </w:pPr>
+    </w:p>
+    <w:p>
+      <w:pPr>
+        <w:jc w:val="both"/>
+        <w:rPr>
+          <w:rFonts w:ascii="Calibri" w:eastAsiaTheme="minorEastAsia" w:hAnsi="Calibri" w:cs="Calibri"/>
+          <w:noProof/>
+          <w:sz w:val="28"/>
+          <w:szCs w:val="28"/>
+        </w:rPr>
+      </w:pPr>
+      <w:r>
+        <w:rPr>
+          <w:rFonts w:ascii="Calibri" w:eastAsiaTheme="minorEastAsia" w:hAnsi="Calibri" w:cs="Calibri"/>
+          <w:noProof/>
+          <w:sz w:val="28"/>
+          <w:szCs w:val="28"/>
+        </w:rPr>
+        <w:t>9.2 Data Visualisation</w:t>
+      </w:r>
+    </w:p>
+    <w:p>
+      <w:pPr>
+        <w:jc w:val="both"/>
+        <w:rPr>
+          <w:rFonts w:ascii="Calibri" w:eastAsiaTheme="minorEastAsia" w:hAnsi="Calibri" w:cs="Calibri"/>
+          <w:noProof/>
+          <w:sz w:val="24"/>
+          <w:szCs w:val="24"/>
+        </w:rPr>
+      </w:pPr>
+      <w:r>
+        <w:rPr>
+          <w:rFonts w:ascii="Calibri" w:eastAsiaTheme="minorEastAsia" w:hAnsi="Calibri" w:cs="Calibri"/>
+          <w:noProof/>
+          <w:sz w:val="24"/>
+          <w:szCs w:val="24"/>
+        </w:rPr>
+        <w:t>The data for each cluster has been compared to see if there are any significant differences:</w:t>
       </w:r>
     </w:p>
     <w:p>

</xml_diff>